<commit_message>
jdre-11/05/2015-Correcciones al documento PL_INTEGRACION.docx
</commit_message>
<xml_diff>
--- a/ afgmx/AFGMX/PROCESO_DESARROLLO/F4_IMPLEMENTACION/PL_INTEGRACION/PL_INTEGRACION.docx
+++ b/ afgmx/AFGMX/PROCESO_DESARROLLO/F4_IMPLEMENTACION/PL_INTEGRACION/PL_INTEGRACION.docx
@@ -774,7 +774,6 @@
       <w:pPr>
         <w:rPr>
           <w:rFonts w:ascii="Arial" w:hAnsi="Arial" w:cs="Arial"/>
-          <w:lang w:val="es-MX"/>
         </w:rPr>
       </w:pPr>
     </w:p>
@@ -1072,7 +1071,7 @@
               <w:color w:val="auto"/>
               <w:lang w:val="es-ES"/>
             </w:rPr>
-            <w:t>Indice</w:t>
+            <w:t>Índice</w:t>
           </w:r>
         </w:p>
         <w:p>
@@ -1811,7 +1810,17 @@
           <w:lang w:val="es-MX"/>
         </w:rPr>
         <w:lastRenderedPageBreak/>
-        <w:t>Historial de revision</w:t>
+        <w:t xml:space="preserve">Historial de </w:t>
+      </w:r>
+      <w:r>
+        <w:rPr>
+          <w:rFonts w:ascii="Arial" w:hAnsi="Arial" w:cs="Arial"/>
+          <w:b/>
+          <w:sz w:val="28"/>
+          <w:szCs w:val="28"/>
+          <w:lang w:val="es-MX"/>
+        </w:rPr>
+        <w:t>revisión</w:t>
       </w:r>
     </w:p>
     <w:p>
@@ -1902,7 +1911,7 @@
                 <w:szCs w:val="24"/>
                 <w:lang w:val="es-MX"/>
               </w:rPr>
-              <w:t>Version</w:t>
+              <w:t>Versión</w:t>
             </w:r>
           </w:p>
         </w:tc>
@@ -1932,7 +1941,7 @@
                 <w:szCs w:val="24"/>
                 <w:lang w:val="es-MX"/>
               </w:rPr>
-              <w:t>Descripcion</w:t>
+              <w:t>Descripción</w:t>
             </w:r>
           </w:p>
         </w:tc>
@@ -2051,7 +2060,16 @@
                 <w:szCs w:val="24"/>
                 <w:lang w:val="es-MX"/>
               </w:rPr>
-              <w:t>Inicializacion del plan de integración.</w:t>
+              <w:t>Inicialización</w:t>
+            </w:r>
+            <w:r>
+              <w:rPr>
+                <w:rFonts w:ascii="Arial" w:hAnsi="Arial" w:cs="Arial"/>
+                <w:sz w:val="24"/>
+                <w:szCs w:val="24"/>
+                <w:lang w:val="es-MX"/>
+              </w:rPr>
+              <w:t xml:space="preserve"> del plan de integración.</w:t>
             </w:r>
           </w:p>
         </w:tc>
@@ -2084,6 +2102,134 @@
           </w:p>
         </w:tc>
       </w:tr>
+      <w:tr>
+        <w:trPr>
+          <w:jc w:val="center"/>
+        </w:trPr>
+        <w:tc>
+          <w:tcPr>
+            <w:tcW w:w="1555" w:type="dxa"/>
+          </w:tcPr>
+          <w:p>
+            <w:pPr>
+              <w:tabs>
+                <w:tab w:val="left" w:pos="8221"/>
+              </w:tabs>
+              <w:jc w:val="center"/>
+              <w:rPr>
+                <w:rFonts w:ascii="Arial" w:hAnsi="Arial" w:cs="Arial"/>
+                <w:sz w:val="24"/>
+                <w:szCs w:val="24"/>
+                <w:lang w:val="es-MX"/>
+              </w:rPr>
+            </w:pPr>
+            <w:r>
+              <w:rPr>
+                <w:rFonts w:ascii="Arial" w:hAnsi="Arial" w:cs="Arial"/>
+                <w:sz w:val="24"/>
+                <w:szCs w:val="24"/>
+                <w:lang w:val="es-MX"/>
+              </w:rPr>
+              <w:t>11/05/2015</w:t>
+            </w:r>
+          </w:p>
+        </w:tc>
+        <w:tc>
+          <w:tcPr>
+            <w:tcW w:w="1134" w:type="dxa"/>
+          </w:tcPr>
+          <w:p>
+            <w:pPr>
+              <w:tabs>
+                <w:tab w:val="left" w:pos="8221"/>
+              </w:tabs>
+              <w:jc w:val="center"/>
+              <w:rPr>
+                <w:rFonts w:ascii="Arial" w:hAnsi="Arial" w:cs="Arial"/>
+                <w:sz w:val="24"/>
+                <w:szCs w:val="24"/>
+                <w:lang w:val="es-MX"/>
+              </w:rPr>
+            </w:pPr>
+            <w:r>
+              <w:rPr>
+                <w:rFonts w:ascii="Arial" w:hAnsi="Arial" w:cs="Arial"/>
+                <w:sz w:val="24"/>
+                <w:szCs w:val="24"/>
+                <w:lang w:val="es-MX"/>
+              </w:rPr>
+              <w:t>2.0</w:t>
+            </w:r>
+          </w:p>
+        </w:tc>
+        <w:tc>
+          <w:tcPr>
+            <w:tcW w:w="3932" w:type="dxa"/>
+          </w:tcPr>
+          <w:p>
+            <w:pPr>
+              <w:tabs>
+                <w:tab w:val="left" w:pos="8221"/>
+              </w:tabs>
+              <w:jc w:val="center"/>
+              <w:rPr>
+                <w:rFonts w:ascii="Arial" w:hAnsi="Arial" w:cs="Arial"/>
+                <w:sz w:val="24"/>
+                <w:szCs w:val="24"/>
+                <w:lang w:val="es-MX"/>
+              </w:rPr>
+            </w:pPr>
+            <w:r>
+              <w:rPr>
+                <w:rFonts w:ascii="Arial" w:hAnsi="Arial" w:cs="Arial"/>
+                <w:sz w:val="24"/>
+                <w:szCs w:val="24"/>
+                <w:lang w:val="es-MX"/>
+              </w:rPr>
+              <w:t>Correcci</w:t>
+            </w:r>
+            <w:bookmarkStart w:id="0" w:name="_GoBack"/>
+            <w:bookmarkEnd w:id="0"/>
+            <w:r>
+              <w:rPr>
+                <w:rFonts w:ascii="Arial" w:hAnsi="Arial" w:cs="Arial"/>
+                <w:sz w:val="24"/>
+                <w:szCs w:val="24"/>
+                <w:lang w:val="es-MX"/>
+              </w:rPr>
+              <w:t>ones de errores.</w:t>
+            </w:r>
+          </w:p>
+        </w:tc>
+        <w:tc>
+          <w:tcPr>
+            <w:tcW w:w="2305" w:type="dxa"/>
+          </w:tcPr>
+          <w:p>
+            <w:pPr>
+              <w:tabs>
+                <w:tab w:val="left" w:pos="8221"/>
+              </w:tabs>
+              <w:jc w:val="center"/>
+              <w:rPr>
+                <w:rFonts w:ascii="Arial" w:hAnsi="Arial" w:cs="Arial"/>
+                <w:sz w:val="24"/>
+                <w:szCs w:val="24"/>
+                <w:lang w:val="es-MX"/>
+              </w:rPr>
+            </w:pPr>
+            <w:r>
+              <w:rPr>
+                <w:rFonts w:ascii="Arial" w:hAnsi="Arial" w:cs="Arial"/>
+                <w:sz w:val="24"/>
+                <w:szCs w:val="24"/>
+                <w:lang w:val="es-MX"/>
+              </w:rPr>
+              <w:t>Juan Diego Romero Espinoza</w:t>
+            </w:r>
+          </w:p>
+        </w:tc>
+      </w:tr>
     </w:tbl>
     <w:p>
       <w:pPr>
@@ -2140,7 +2286,7 @@
           <w:lang w:val="es-MX"/>
         </w:rPr>
       </w:pPr>
-      <w:bookmarkStart w:id="0" w:name="_Toc416349661"/>
+      <w:bookmarkStart w:id="1" w:name="_Toc416349661"/>
       <w:r>
         <w:rPr>
           <w:rFonts w:ascii="Arial" w:hAnsi="Arial"/>
@@ -2148,130 +2294,6 @@
         </w:rPr>
         <w:lastRenderedPageBreak/>
         <w:t>Objetivos</w:t>
-      </w:r>
-      <w:bookmarkEnd w:id="0"/>
-    </w:p>
-    <w:p>
-      <w:pPr>
-        <w:spacing w:line="360" w:lineRule="auto"/>
-        <w:jc w:val="both"/>
-        <w:rPr>
-          <w:rFonts w:ascii="Arial" w:hAnsi="Arial" w:cs="Arial"/>
-          <w:sz w:val="24"/>
-          <w:szCs w:val="24"/>
-          <w:lang w:val="es-MX"/>
-        </w:rPr>
-      </w:pPr>
-      <w:r>
-        <w:rPr>
-          <w:rFonts w:ascii="Arial" w:hAnsi="Arial" w:cs="Arial"/>
-          <w:sz w:val="24"/>
-          <w:szCs w:val="24"/>
-          <w:lang w:val="es-MX"/>
-        </w:rPr>
-        <w:t xml:space="preserve">En este documento se describe el </w:t>
-      </w:r>
-      <w:r>
-        <w:rPr>
-          <w:rFonts w:ascii="Arial" w:hAnsi="Arial" w:cs="Arial"/>
-          <w:sz w:val="24"/>
-          <w:szCs w:val="24"/>
-          <w:lang w:val="es-MX"/>
-        </w:rPr>
-        <w:t>plan de integración con respecto</w:t>
-      </w:r>
-      <w:r>
-        <w:rPr>
-          <w:rFonts w:ascii="Arial" w:hAnsi="Arial" w:cs="Arial"/>
-          <w:sz w:val="24"/>
-          <w:szCs w:val="24"/>
-          <w:lang w:val="es-MX"/>
-        </w:rPr>
-        <w:t xml:space="preserve"> al proyecto de </w:t>
-      </w:r>
-      <w:r>
-        <w:rPr>
-          <w:rFonts w:ascii="Arial" w:hAnsi="Arial" w:cs="Arial"/>
-          <w:sz w:val="24"/>
-          <w:szCs w:val="24"/>
-          <w:lang w:val="es-MX"/>
-        </w:rPr>
-        <w:t xml:space="preserve">desarrollo de </w:t>
-      </w:r>
-      <w:r>
-        <w:rPr>
-          <w:rFonts w:ascii="Arial" w:hAnsi="Arial" w:cs="Arial"/>
-          <w:sz w:val="24"/>
-          <w:szCs w:val="24"/>
-          <w:lang w:val="es-MX"/>
-        </w:rPr>
-        <w:t>software AgroFinderGround. Este documento</w:t>
-      </w:r>
-      <w:r>
-        <w:rPr>
-          <w:rFonts w:ascii="Arial" w:hAnsi="Arial" w:cs="Arial"/>
-          <w:sz w:val="24"/>
-          <w:szCs w:val="24"/>
-          <w:lang w:val="es-MX"/>
-        </w:rPr>
-        <w:t xml:space="preserve"> pasará a</w:t>
-      </w:r>
-      <w:r>
-        <w:rPr>
-          <w:rFonts w:ascii="Arial" w:hAnsi="Arial" w:cs="Arial"/>
-          <w:sz w:val="24"/>
-          <w:szCs w:val="24"/>
-          <w:lang w:val="es-MX"/>
-        </w:rPr>
-        <w:t xml:space="preserve"> forma</w:t>
-      </w:r>
-      <w:r>
-        <w:rPr>
-          <w:rFonts w:ascii="Arial" w:hAnsi="Arial" w:cs="Arial"/>
-          <w:sz w:val="24"/>
-          <w:szCs w:val="24"/>
-          <w:lang w:val="es-MX"/>
-        </w:rPr>
-        <w:t>r</w:t>
-      </w:r>
-      <w:r>
-        <w:rPr>
-          <w:rFonts w:ascii="Arial" w:hAnsi="Arial" w:cs="Arial"/>
-          <w:sz w:val="24"/>
-          <w:szCs w:val="24"/>
-          <w:lang w:val="es-MX"/>
-        </w:rPr>
-        <w:t xml:space="preserve"> parte del plan de iteraciones.</w:t>
-      </w:r>
-    </w:p>
-    <w:p>
-      <w:pPr>
-        <w:spacing w:line="360" w:lineRule="auto"/>
-        <w:jc w:val="both"/>
-        <w:rPr>
-          <w:rFonts w:ascii="Arial" w:hAnsi="Arial" w:cs="Arial"/>
-          <w:sz w:val="24"/>
-          <w:szCs w:val="24"/>
-          <w:lang w:val="es-MX"/>
-        </w:rPr>
-      </w:pPr>
-    </w:p>
-    <w:p>
-      <w:pPr>
-        <w:pStyle w:val="Ttulo1"/>
-        <w:spacing w:line="360" w:lineRule="auto"/>
-        <w:rPr>
-          <w:rFonts w:ascii="Arial" w:hAnsi="Arial"/>
-          <w:lang w:val="es-MX"/>
-        </w:rPr>
-      </w:pPr>
-      <w:bookmarkStart w:id="1" w:name="_Toc416349662"/>
-      <w:r>
-        <w:rPr>
-          <w:rFonts w:ascii="Arial" w:hAnsi="Arial"/>
-          <w:lang w:val="es-MX"/>
-        </w:rPr>
-        <w:t>Alcance</w:t>
       </w:r>
       <w:bookmarkEnd w:id="1"/>
     </w:p>
@@ -2280,6 +2302,141 @@
         <w:spacing w:line="360" w:lineRule="auto"/>
         <w:jc w:val="both"/>
         <w:rPr>
+          <w:rFonts w:ascii="Arial" w:hAnsi="Arial" w:cs="Arial"/>
+          <w:sz w:val="24"/>
+          <w:szCs w:val="24"/>
+          <w:lang w:val="es-MX"/>
+        </w:rPr>
+      </w:pPr>
+    </w:p>
+    <w:p>
+      <w:pPr>
+        <w:spacing w:line="360" w:lineRule="auto"/>
+        <w:jc w:val="both"/>
+        <w:rPr>
+          <w:rFonts w:ascii="Arial" w:hAnsi="Arial" w:cs="Arial"/>
+          <w:sz w:val="24"/>
+          <w:szCs w:val="24"/>
+          <w:lang w:val="es-MX"/>
+        </w:rPr>
+      </w:pPr>
+      <w:r>
+        <w:rPr>
+          <w:rFonts w:ascii="Arial" w:hAnsi="Arial" w:cs="Arial"/>
+          <w:sz w:val="24"/>
+          <w:szCs w:val="24"/>
+          <w:lang w:val="es-MX"/>
+        </w:rPr>
+        <w:t>En este documento se describe el plan de integración con respe</w:t>
+      </w:r>
+      <w:r>
+        <w:rPr>
+          <w:rFonts w:ascii="Arial" w:hAnsi="Arial" w:cs="Arial"/>
+          <w:sz w:val="24"/>
+          <w:szCs w:val="24"/>
+          <w:lang w:val="es-MX"/>
+        </w:rPr>
+        <w:t>cto</w:t>
+      </w:r>
+      <w:r>
+        <w:rPr>
+          <w:rFonts w:ascii="Arial" w:hAnsi="Arial" w:cs="Arial"/>
+          <w:sz w:val="24"/>
+          <w:szCs w:val="24"/>
+          <w:lang w:val="es-MX"/>
+        </w:rPr>
+        <w:t xml:space="preserve"> al proyecto de software AgroFinderGround. Este documento forma parte del plan de iteraciones.</w:t>
+      </w:r>
+    </w:p>
+    <w:p>
+      <w:pPr>
+        <w:spacing w:line="360" w:lineRule="auto"/>
+        <w:jc w:val="both"/>
+        <w:rPr>
+          <w:rFonts w:ascii="Arial" w:hAnsi="Arial" w:cs="Arial"/>
+          <w:sz w:val="24"/>
+          <w:szCs w:val="24"/>
+          <w:lang w:val="es-MX"/>
+        </w:rPr>
+      </w:pPr>
+    </w:p>
+    <w:p>
+      <w:pPr>
+        <w:pStyle w:val="Ttulo1"/>
+        <w:spacing w:line="360" w:lineRule="auto"/>
+        <w:rPr>
+          <w:rFonts w:ascii="Arial" w:hAnsi="Arial"/>
+          <w:lang w:val="es-MX"/>
+        </w:rPr>
+      </w:pPr>
+      <w:bookmarkStart w:id="2" w:name="_Toc416349662"/>
+      <w:r>
+        <w:rPr>
+          <w:rFonts w:ascii="Arial" w:hAnsi="Arial"/>
+          <w:lang w:val="es-MX"/>
+        </w:rPr>
+        <w:t>Alcance</w:t>
+      </w:r>
+      <w:bookmarkEnd w:id="2"/>
+    </w:p>
+    <w:p>
+      <w:pPr>
+        <w:spacing w:line="360" w:lineRule="auto"/>
+        <w:jc w:val="both"/>
+        <w:rPr>
+          <w:rFonts w:ascii="Arial" w:hAnsi="Arial" w:cs="Arial"/>
+          <w:sz w:val="24"/>
+          <w:szCs w:val="24"/>
+          <w:lang w:val="es-MX"/>
+        </w:rPr>
+      </w:pPr>
+    </w:p>
+    <w:p>
+      <w:pPr>
+        <w:spacing w:line="360" w:lineRule="auto"/>
+        <w:jc w:val="both"/>
+        <w:rPr>
+          <w:rStyle w:val="nfasis"/>
+          <w:rFonts w:ascii="Arial" w:hAnsi="Arial" w:cs="Arial"/>
+          <w:i w:val="0"/>
+          <w:sz w:val="24"/>
+          <w:szCs w:val="24"/>
+        </w:rPr>
+      </w:pPr>
+      <w:r>
+        <w:rPr>
+          <w:rFonts w:ascii="Arial" w:hAnsi="Arial" w:cs="Arial"/>
+          <w:sz w:val="24"/>
+          <w:szCs w:val="24"/>
+          <w:lang w:val="es-MX"/>
+        </w:rPr>
+        <w:t>Este plan de integración se aplica a todos los componentes de la versión 1.0 del software AgroFinderGround</w:t>
+      </w:r>
+      <w:r>
+        <w:rPr>
+          <w:rStyle w:val="nfasis"/>
+          <w:rFonts w:ascii="Arial" w:hAnsi="Arial" w:cs="Arial"/>
+          <w:i w:val="0"/>
+          <w:sz w:val="24"/>
+          <w:szCs w:val="24"/>
+        </w:rPr>
+        <w:t>.</w:t>
+      </w:r>
+    </w:p>
+    <w:p>
+      <w:pPr>
+        <w:spacing w:line="360" w:lineRule="auto"/>
+        <w:jc w:val="both"/>
+        <w:rPr>
+          <w:rStyle w:val="nfasis"/>
+          <w:rFonts w:ascii="Arial" w:hAnsi="Arial" w:cs="Arial"/>
+          <w:i w:val="0"/>
+          <w:sz w:val="24"/>
+          <w:szCs w:val="24"/>
+        </w:rPr>
+      </w:pPr>
+      <w:r>
+        <w:rPr>
           <w:rStyle w:val="nfasis"/>
           <w:rFonts w:ascii="Arial" w:hAnsi="Arial" w:cs="Arial"/>
           <w:i w:val="0"/>
@@ -2287,15 +2444,7 @@
           <w:szCs w:val="24"/>
           <w:lang w:val="es-MX"/>
         </w:rPr>
-      </w:pPr>
-      <w:r>
-        <w:rPr>
-          <w:rFonts w:ascii="Arial" w:hAnsi="Arial" w:cs="Arial"/>
-          <w:sz w:val="24"/>
-          <w:szCs w:val="24"/>
-          <w:lang w:val="es-MX"/>
-        </w:rPr>
-        <w:t>Este plan de integración se aplica a todos los componentes de la versión 1.0 del software AgroFinderGround</w:t>
+        <w:t>Los quipos de prueba y desarrollo de</w:t>
       </w:r>
       <w:r>
         <w:rPr>
@@ -2306,13 +2455,9 @@
           <w:szCs w:val="24"/>
           <w:lang w:val="es-MX"/>
         </w:rPr>
-        <w:t>.</w:t>
+        <w:t>l</w:t>
       </w:r>
-    </w:p>
-    <w:p>
-      <w:pPr>
-        <w:spacing w:line="360" w:lineRule="auto"/>
-        <w:jc w:val="both"/>
+      <w:r>
         <w:rPr>
           <w:rStyle w:val="nfasis"/>
           <w:rFonts w:ascii="Arial" w:hAnsi="Arial" w:cs="Arial"/>
@@ -2321,7 +2466,8 @@
           <w:szCs w:val="24"/>
           <w:lang w:val="es-MX"/>
         </w:rPr>
-      </w:pPr>
+        <w:t xml:space="preserve"> uso de este document</w:t>
+      </w:r>
       <w:r>
         <w:rPr>
           <w:rStyle w:val="nfasis"/>
@@ -2331,7 +2477,7 @@
           <w:szCs w:val="24"/>
           <w:lang w:val="es-MX"/>
         </w:rPr>
-        <w:t xml:space="preserve">Los </w:t>
+        <w:t>o para determina</w:t>
       </w:r>
       <w:r>
         <w:rPr>
@@ -2342,7 +2488,7 @@
           <w:szCs w:val="24"/>
           <w:lang w:val="es-MX"/>
         </w:rPr>
-        <w:t>e</w:t>
+        <w:t xml:space="preserve">r los </w:t>
       </w:r>
       <w:r>
         <w:rPr>
@@ -2353,7 +2499,7 @@
           <w:szCs w:val="24"/>
           <w:lang w:val="es-MX"/>
         </w:rPr>
-        <w:t>quipos de prueba y desarrollo de uso de este document</w:t>
+        <w:t>subsistemas</w:t>
       </w:r>
       <w:r>
         <w:rPr>
@@ -2364,7 +2510,7 @@
           <w:szCs w:val="24"/>
           <w:lang w:val="es-MX"/>
         </w:rPr>
-        <w:t>o</w:t>
+        <w:t xml:space="preserve"> y component</w:t>
       </w:r>
       <w:r>
         <w:rPr>
@@ -2375,7 +2521,7 @@
           <w:szCs w:val="24"/>
           <w:lang w:val="es-MX"/>
         </w:rPr>
-        <w:t xml:space="preserve"> son</w:t>
+        <w:t>e</w:t>
       </w:r>
       <w:r>
         <w:rPr>
@@ -2386,75 +2532,20 @@
           <w:szCs w:val="24"/>
           <w:lang w:val="es-MX"/>
         </w:rPr>
-        <w:t xml:space="preserve"> para determina</w:t>
+        <w:t>s que componen el software.</w:t>
       </w:r>
-      <w:r>
+    </w:p>
+    <w:p>
+      <w:pPr>
+        <w:spacing w:line="360" w:lineRule="auto"/>
+        <w:jc w:val="both"/>
         <w:rPr>
           <w:rStyle w:val="nfasis"/>
           <w:rFonts w:ascii="Arial" w:hAnsi="Arial" w:cs="Arial"/>
           <w:i w:val="0"/>
           <w:sz w:val="24"/>
           <w:szCs w:val="24"/>
-          <w:lang w:val="es-MX"/>
-        </w:rPr>
-        <w:t>r los subistemas y</w:t>
-      </w:r>
-      <w:r>
-        <w:rPr>
-          <w:rStyle w:val="nfasis"/>
-          <w:rFonts w:ascii="Arial" w:hAnsi="Arial" w:cs="Arial"/>
-          <w:i w:val="0"/>
-          <w:sz w:val="24"/>
-          <w:szCs w:val="24"/>
-          <w:lang w:val="es-MX"/>
-        </w:rPr>
-        <w:t xml:space="preserve"> los</w:t>
-      </w:r>
-      <w:r>
-        <w:rPr>
-          <w:rStyle w:val="nfasis"/>
-          <w:rFonts w:ascii="Arial" w:hAnsi="Arial" w:cs="Arial"/>
-          <w:i w:val="0"/>
-          <w:sz w:val="24"/>
-          <w:szCs w:val="24"/>
-          <w:lang w:val="es-MX"/>
-        </w:rPr>
-        <w:t xml:space="preserve"> component</w:t>
-      </w:r>
-      <w:r>
-        <w:rPr>
-          <w:rStyle w:val="nfasis"/>
-          <w:rFonts w:ascii="Arial" w:hAnsi="Arial" w:cs="Arial"/>
-          <w:i w:val="0"/>
-          <w:sz w:val="24"/>
-          <w:szCs w:val="24"/>
-          <w:lang w:val="es-MX"/>
-        </w:rPr>
-        <w:t>es que se integran en</w:t>
-      </w:r>
-      <w:r>
-        <w:rPr>
-          <w:rStyle w:val="nfasis"/>
-          <w:rFonts w:ascii="Arial" w:hAnsi="Arial" w:cs="Arial"/>
-          <w:i w:val="0"/>
-          <w:sz w:val="24"/>
-          <w:szCs w:val="24"/>
-          <w:lang w:val="es-MX"/>
-        </w:rPr>
-        <w:t xml:space="preserve"> el software.</w:t>
-      </w:r>
-    </w:p>
-    <w:p>
-      <w:pPr>
-        <w:spacing w:line="360" w:lineRule="auto"/>
-        <w:jc w:val="both"/>
-        <w:rPr>
-          <w:rStyle w:val="nfasis"/>
-          <w:rFonts w:ascii="Arial" w:hAnsi="Arial" w:cs="Arial"/>
-          <w:i w:val="0"/>
-          <w:sz w:val="24"/>
-          <w:szCs w:val="24"/>
-          <w:lang w:val="es-MX"/>
+          <w:lang w:val="es-NI"/>
         </w:rPr>
       </w:pPr>
     </w:p>
@@ -2466,18 +2557,20 @@
           <w:rStyle w:val="nfasis"/>
           <w:rFonts w:ascii="Arial" w:hAnsi="Arial"/>
           <w:i w:val="0"/>
-        </w:rPr>
-      </w:pPr>
-      <w:bookmarkStart w:id="2" w:name="_Toc416349663"/>
+          <w:lang w:val="es-MX"/>
+        </w:rPr>
+      </w:pPr>
+      <w:bookmarkStart w:id="3" w:name="_Toc416349663"/>
       <w:r>
         <w:rPr>
           <w:rStyle w:val="nfasis"/>
           <w:rFonts w:ascii="Arial" w:hAnsi="Arial"/>
           <w:i w:val="0"/>
+          <w:lang w:val="es-NI"/>
         </w:rPr>
         <w:t>Referencias</w:t>
       </w:r>
-      <w:bookmarkEnd w:id="2"/>
+      <w:bookmarkEnd w:id="3"/>
     </w:p>
     <w:p>
       <w:pPr>
@@ -2487,7 +2580,7 @@
           <w:rStyle w:val="nfasis"/>
           <w:rFonts w:ascii="Arial" w:hAnsi="Arial" w:cs="Arial"/>
           <w:i w:val="0"/>
-          <w:sz w:val="24"/>
+          <w:sz w:val="22"/>
           <w:szCs w:val="22"/>
         </w:rPr>
       </w:pPr>
@@ -2496,10 +2589,21 @@
           <w:rStyle w:val="nfasis"/>
           <w:rFonts w:ascii="Arial" w:hAnsi="Arial" w:cs="Arial"/>
           <w:i w:val="0"/>
-          <w:sz w:val="24"/>
+          <w:sz w:val="22"/>
           <w:szCs w:val="22"/>
-        </w:rPr>
-        <w:t>Referencias aplicables son:</w:t>
+          <w:lang w:val="es-MX"/>
+        </w:rPr>
+        <w:t>Referencias aplicables</w:t>
+      </w:r>
+      <w:r>
+        <w:rPr>
+          <w:rStyle w:val="nfasis"/>
+          <w:rFonts w:ascii="Arial" w:hAnsi="Arial" w:cs="Arial"/>
+          <w:i w:val="0"/>
+          <w:sz w:val="22"/>
+          <w:szCs w:val="22"/>
+        </w:rPr>
+        <w:t xml:space="preserve"> son:</w:t>
       </w:r>
     </w:p>
     <w:p>
@@ -2515,7 +2619,7 @@
           <w:rStyle w:val="nfasis"/>
           <w:rFonts w:ascii="Arial" w:hAnsi="Arial" w:cs="Arial"/>
           <w:i w:val="0"/>
-          <w:sz w:val="24"/>
+          <w:sz w:val="22"/>
         </w:rPr>
       </w:pPr>
       <w:r>
@@ -2523,19 +2627,21 @@
           <w:rStyle w:val="nfasis"/>
           <w:rFonts w:ascii="Arial" w:hAnsi="Arial" w:cs="Arial"/>
           <w:i w:val="0"/>
-          <w:sz w:val="24"/>
-        </w:rPr>
-        <w:t>Caso de uso inicio de sesió</w:t>
+          <w:sz w:val="22"/>
+        </w:rPr>
+        <w:t xml:space="preserve">Caso de uso inicio de </w:t>
       </w:r>
+      <w:proofErr w:type="spellStart"/>
       <w:r>
         <w:rPr>
           <w:rStyle w:val="nfasis"/>
           <w:rFonts w:ascii="Arial" w:hAnsi="Arial" w:cs="Arial"/>
           <w:i w:val="0"/>
-          <w:sz w:val="24"/>
-        </w:rPr>
-        <w:t>n</w:t>
+          <w:sz w:val="22"/>
+        </w:rPr>
+        <w:t>session</w:t>
       </w:r>
+      <w:proofErr w:type="spellEnd"/>
     </w:p>
     <w:p>
       <w:pPr>
@@ -2550,7 +2656,7 @@
           <w:rStyle w:val="nfasis"/>
           <w:rFonts w:ascii="Arial" w:hAnsi="Arial" w:cs="Arial"/>
           <w:i w:val="0"/>
-          <w:sz w:val="24"/>
+          <w:sz w:val="22"/>
         </w:rPr>
       </w:pPr>
       <w:r>
@@ -2558,7 +2664,7 @@
           <w:rStyle w:val="nfasis"/>
           <w:rFonts w:ascii="Arial" w:hAnsi="Arial" w:cs="Arial"/>
           <w:i w:val="0"/>
-          <w:sz w:val="24"/>
+          <w:sz w:val="22"/>
         </w:rPr>
         <w:t>Caso de uso registro de usuario</w:t>
       </w:r>
@@ -2576,7 +2682,7 @@
           <w:rStyle w:val="nfasis"/>
           <w:rFonts w:ascii="Arial" w:hAnsi="Arial" w:cs="Arial"/>
           <w:i w:val="0"/>
-          <w:sz w:val="24"/>
+          <w:sz w:val="22"/>
         </w:rPr>
       </w:pPr>
       <w:r>
@@ -2584,7 +2690,7 @@
           <w:rStyle w:val="nfasis"/>
           <w:rFonts w:ascii="Arial" w:hAnsi="Arial" w:cs="Arial"/>
           <w:i w:val="0"/>
-          <w:sz w:val="24"/>
+          <w:sz w:val="22"/>
         </w:rPr>
         <w:t>Caso de uso consultar clima</w:t>
       </w:r>
@@ -2602,7 +2708,7 @@
           <w:rStyle w:val="nfasis"/>
           <w:rFonts w:ascii="Arial" w:hAnsi="Arial" w:cs="Arial"/>
           <w:i w:val="0"/>
-          <w:sz w:val="24"/>
+          <w:sz w:val="22"/>
         </w:rPr>
       </w:pPr>
       <w:r>
@@ -2610,7 +2716,7 @@
           <w:rStyle w:val="nfasis"/>
           <w:rFonts w:ascii="Arial" w:hAnsi="Arial" w:cs="Arial"/>
           <w:i w:val="0"/>
-          <w:sz w:val="24"/>
+          <w:sz w:val="22"/>
         </w:rPr>
         <w:t>Caso de uso consultar tipo de suelo</w:t>
       </w:r>
@@ -2625,7 +2731,7 @@
           <w:i w:val="0"/>
         </w:rPr>
       </w:pPr>
-      <w:bookmarkStart w:id="3" w:name="_Toc416349664"/>
+      <w:bookmarkStart w:id="4" w:name="_Toc416349664"/>
       <w:r>
         <w:rPr>
           <w:rStyle w:val="nfasis"/>
@@ -2634,7 +2740,7 @@
         </w:rPr>
         <w:t>Subsistemas</w:t>
       </w:r>
-      <w:bookmarkEnd w:id="3"/>
+      <w:bookmarkEnd w:id="4"/>
     </w:p>
     <w:p>
       <w:pPr>
@@ -2650,6 +2756,15 @@
       <w:pPr>
         <w:spacing w:line="360" w:lineRule="auto"/>
         <w:jc w:val="both"/>
+        <w:rPr>
+          <w:rStyle w:val="nfasis"/>
+          <w:rFonts w:ascii="Arial" w:hAnsi="Arial" w:cs="Arial"/>
+          <w:i w:val="0"/>
+          <w:sz w:val="24"/>
+          <w:szCs w:val="24"/>
+        </w:rPr>
+      </w:pPr>
+      <w:r>
         <w:rPr>
           <w:rStyle w:val="nfasis"/>
           <w:rFonts w:ascii="Arial" w:hAnsi="Arial" w:cs="Arial"/>
@@ -2658,7 +2773,8 @@
           <w:szCs w:val="24"/>
           <w:lang w:val="es-MX"/>
         </w:rPr>
-      </w:pPr>
+        <w:t xml:space="preserve">Los subsistemas, procesos y componentes que han de ser integrados para la </w:t>
+      </w:r>
       <w:r>
         <w:rPr>
           <w:rStyle w:val="nfasis"/>
@@ -2668,7 +2784,7 @@
           <w:szCs w:val="24"/>
           <w:lang w:val="es-MX"/>
         </w:rPr>
-        <w:t>Los subsistemas, procesos y componentes que han de ser integrados para la version 1.0</w:t>
+        <w:t>versión</w:t>
       </w:r>
       <w:r>
         <w:rPr>
@@ -2679,7 +2795,7 @@
           <w:szCs w:val="24"/>
           <w:lang w:val="es-MX"/>
         </w:rPr>
-        <w:t xml:space="preserve"> se muestran en la siguien tabla</w:t>
+        <w:t xml:space="preserve"> 1.0 se muestran en la siguien</w:t>
       </w:r>
       <w:r>
         <w:rPr>
@@ -2690,6 +2806,39 @@
           <w:szCs w:val="24"/>
           <w:lang w:val="es-MX"/>
         </w:rPr>
+        <w:t>te</w:t>
+      </w:r>
+      <w:r>
+        <w:rPr>
+          <w:rStyle w:val="nfasis"/>
+          <w:rFonts w:ascii="Arial" w:hAnsi="Arial" w:cs="Arial"/>
+          <w:i w:val="0"/>
+          <w:sz w:val="24"/>
+          <w:szCs w:val="24"/>
+          <w:lang w:val="es-MX"/>
+        </w:rPr>
+        <w:t xml:space="preserve"> </w:t>
+      </w:r>
+      <w:r>
+        <w:rPr>
+          <w:rStyle w:val="nfasis"/>
+          <w:rFonts w:ascii="Arial" w:hAnsi="Arial" w:cs="Arial"/>
+          <w:i w:val="0"/>
+          <w:sz w:val="24"/>
+          <w:szCs w:val="24"/>
+          <w:lang w:val="es-MX"/>
+        </w:rPr>
+        <w:t>tabla</w:t>
+      </w:r>
+      <w:r>
+        <w:rPr>
+          <w:rStyle w:val="nfasis"/>
+          <w:rFonts w:ascii="Arial" w:hAnsi="Arial" w:cs="Arial"/>
+          <w:i w:val="0"/>
+          <w:sz w:val="24"/>
+          <w:szCs w:val="24"/>
+          <w:lang w:val="es-MX"/>
+        </w:rPr>
         <w:t>:</w:t>
       </w:r>
     </w:p>
@@ -2698,7 +2847,6 @@
         <w:spacing w:line="360" w:lineRule="auto"/>
         <w:rPr>
           <w:rFonts w:ascii="Arial" w:hAnsi="Arial" w:cs="Arial"/>
-          <w:lang w:val="es-MX"/>
         </w:rPr>
       </w:pPr>
     </w:p>
@@ -2707,7 +2855,6 @@
         <w:spacing w:line="360" w:lineRule="auto"/>
         <w:rPr>
           <w:rFonts w:ascii="Arial" w:hAnsi="Arial" w:cs="Arial"/>
-          <w:lang w:val="es-MX"/>
         </w:rPr>
       </w:pPr>
     </w:p>
@@ -2749,7 +2896,7 @@
                 <w:sz w:val="22"/>
                 <w:szCs w:val="22"/>
               </w:rPr>
-              <w:t>Subsistema</w:t>
+              <w:t>Subsistemas</w:t>
             </w:r>
           </w:p>
         </w:tc>
@@ -2831,8 +2978,9 @@
                 <w:iCs/>
                 <w:sz w:val="24"/>
                 <w:szCs w:val="24"/>
-              </w:rPr>
-              <w:t>Inicio de sesió</w:t>
+                <w:lang w:val="es-MX"/>
+              </w:rPr>
+              <w:t>Inicio</w:t>
             </w:r>
             <w:r>
               <w:rPr>
@@ -2841,7 +2989,27 @@
                 <w:sz w:val="24"/>
                 <w:szCs w:val="24"/>
               </w:rPr>
-              <w:t>n</w:t>
+              <w:t xml:space="preserve"> de</w:t>
+            </w:r>
+            <w:r>
+              <w:rPr>
+                <w:rFonts w:ascii="Arial" w:hAnsi="Arial" w:cs="Arial"/>
+                <w:iCs/>
+                <w:sz w:val="24"/>
+                <w:szCs w:val="24"/>
+                <w:lang w:val="es-MX"/>
+              </w:rPr>
+              <w:t xml:space="preserve"> </w:t>
+            </w:r>
+            <w:r>
+              <w:rPr>
+                <w:rFonts w:ascii="Arial" w:hAnsi="Arial" w:cs="Arial"/>
+                <w:iCs/>
+                <w:sz w:val="24"/>
+                <w:szCs w:val="24"/>
+                <w:lang w:val="es-MX"/>
+              </w:rPr>
+              <w:t>sesión</w:t>
             </w:r>
           </w:p>
         </w:tc>
@@ -2872,7 +3040,7 @@
                 <w:sz w:val="24"/>
                 <w:szCs w:val="24"/>
               </w:rPr>
-              <w:t>Validació</w:t>
+              <w:t>Validación</w:t>
             </w:r>
             <w:r>
               <w:rPr>
@@ -2881,7 +3049,7 @@
                 <w:sz w:val="24"/>
                 <w:szCs w:val="24"/>
               </w:rPr>
-              <w:t>n de datos</w:t>
+              <w:t xml:space="preserve"> de datos</w:t>
             </w:r>
           </w:p>
           <w:p>
@@ -3012,6 +3180,7 @@
                 <w:iCs/>
                 <w:sz w:val="24"/>
                 <w:szCs w:val="24"/>
+                <w:lang w:val="es-MX"/>
               </w:rPr>
             </w:pPr>
             <w:r>
@@ -3020,8 +3189,28 @@
                 <w:iCs/>
                 <w:sz w:val="24"/>
                 <w:szCs w:val="24"/>
-              </w:rPr>
-              <w:t>Visualizacion de mapa</w:t>
+                <w:lang w:val="es-MX"/>
+              </w:rPr>
+              <w:t>Visualización</w:t>
+            </w:r>
+            <w:r>
+              <w:rPr>
+                <w:rFonts w:ascii="Arial" w:hAnsi="Arial" w:cs="Arial"/>
+                <w:iCs/>
+                <w:sz w:val="24"/>
+                <w:szCs w:val="24"/>
+              </w:rPr>
+              <w:t xml:space="preserve"> de</w:t>
+            </w:r>
+            <w:r>
+              <w:rPr>
+                <w:rFonts w:ascii="Arial" w:hAnsi="Arial" w:cs="Arial"/>
+                <w:iCs/>
+                <w:sz w:val="24"/>
+                <w:szCs w:val="24"/>
+                <w:lang w:val="es-MX"/>
+              </w:rPr>
+              <w:t xml:space="preserve"> mapa</w:t>
             </w:r>
           </w:p>
         </w:tc>
@@ -3051,8 +3240,9 @@
                 <w:iCs/>
                 <w:sz w:val="24"/>
                 <w:szCs w:val="24"/>
-              </w:rPr>
-              <w:t>Selecció</w:t>
+                <w:lang w:val="es-MX"/>
+              </w:rPr>
+              <w:t>Selección</w:t>
             </w:r>
             <w:r>
               <w:rPr>
@@ -3061,7 +3251,7 @@
                 <w:sz w:val="24"/>
                 <w:szCs w:val="24"/>
               </w:rPr>
-              <w:t xml:space="preserve">n de </w:t>
+              <w:t xml:space="preserve"> de</w:t>
             </w:r>
             <w:r>
               <w:rPr>
@@ -3069,6 +3259,17 @@
                 <w:iCs/>
                 <w:sz w:val="24"/>
                 <w:szCs w:val="24"/>
+                <w:lang w:val="es-MX"/>
+              </w:rPr>
+              <w:t xml:space="preserve"> </w:t>
+            </w:r>
+            <w:r>
+              <w:rPr>
+                <w:rFonts w:ascii="Arial" w:hAnsi="Arial" w:cs="Arial"/>
+                <w:iCs/>
+                <w:sz w:val="24"/>
+                <w:szCs w:val="24"/>
+                <w:lang w:val="es-MX"/>
               </w:rPr>
               <w:t>área</w:t>
             </w:r>
@@ -3096,7 +3297,8 @@
                 <w:sz w:val="24"/>
                 <w:szCs w:val="24"/>
               </w:rPr>
-              <w:t xml:space="preserve">Consulta de datos </w:t>
+              <w:lastRenderedPageBreak/>
+              <w:t>Consulta de datos</w:t>
             </w:r>
             <w:r>
               <w:rPr>
@@ -3104,6 +3306,17 @@
                 <w:iCs/>
                 <w:sz w:val="24"/>
                 <w:szCs w:val="24"/>
+                <w:lang w:val="es-MX"/>
+              </w:rPr>
+              <w:t xml:space="preserve"> </w:t>
+            </w:r>
+            <w:r>
+              <w:rPr>
+                <w:rFonts w:ascii="Arial" w:hAnsi="Arial" w:cs="Arial"/>
+                <w:iCs/>
+                <w:sz w:val="24"/>
+                <w:szCs w:val="24"/>
+                <w:lang w:val="es-MX"/>
               </w:rPr>
               <w:t>climáticos</w:t>
             </w:r>
@@ -3135,32 +3348,8 @@
                 <w:sz w:val="24"/>
                 <w:szCs w:val="24"/>
               </w:rPr>
-              <w:t>Content.php</w:t>
-            </w:r>
-          </w:p>
-          <w:p>
-            <w:pPr>
-              <w:pStyle w:val="Prrafodelista"/>
-              <w:numPr>
-                <w:ilvl w:val="0"/>
-                <w:numId w:val="23"/>
-              </w:numPr>
-              <w:spacing w:line="360" w:lineRule="auto"/>
-              <w:rPr>
-                <w:rFonts w:ascii="Arial" w:hAnsi="Arial" w:cs="Arial"/>
-                <w:iCs/>
-                <w:sz w:val="24"/>
-                <w:szCs w:val="24"/>
-              </w:rPr>
-            </w:pPr>
-            <w:r>
-              <w:rPr>
-                <w:rFonts w:ascii="Arial" w:hAnsi="Arial" w:cs="Arial"/>
-                <w:iCs/>
-                <w:sz w:val="24"/>
-                <w:szCs w:val="24"/>
-              </w:rPr>
-              <w:t>Mapcontents.js</w:t>
+              <w:lastRenderedPageBreak/>
+              <w:t>Todos los componentes</w:t>
             </w:r>
           </w:p>
         </w:tc>
@@ -3190,9 +3379,29 @@
                 <w:iCs/>
                 <w:sz w:val="24"/>
                 <w:szCs w:val="24"/>
+                <w:lang w:val="es-MX"/>
               </w:rPr>
               <w:lastRenderedPageBreak/>
-              <w:t>Consulta de clima</w:t>
+              <w:t>Consulta</w:t>
+            </w:r>
+            <w:r>
+              <w:rPr>
+                <w:rFonts w:ascii="Arial" w:hAnsi="Arial" w:cs="Arial"/>
+                <w:iCs/>
+                <w:sz w:val="24"/>
+                <w:szCs w:val="24"/>
+              </w:rPr>
+              <w:t xml:space="preserve"> de</w:t>
+            </w:r>
+            <w:r>
+              <w:rPr>
+                <w:rFonts w:ascii="Arial" w:hAnsi="Arial" w:cs="Arial"/>
+                <w:iCs/>
+                <w:sz w:val="24"/>
+                <w:szCs w:val="24"/>
+                <w:lang w:val="es-HN"/>
+              </w:rPr>
+              <w:t xml:space="preserve"> clima</w:t>
             </w:r>
           </w:p>
         </w:tc>
@@ -3253,107 +3462,7 @@
                 <w:sz w:val="24"/>
                 <w:szCs w:val="24"/>
               </w:rPr>
-              <w:t>Content.php</w:t>
-            </w:r>
-          </w:p>
-          <w:p>
-            <w:pPr>
-              <w:pStyle w:val="Prrafodelista"/>
-              <w:numPr>
-                <w:ilvl w:val="0"/>
-                <w:numId w:val="23"/>
-              </w:numPr>
-              <w:spacing w:line="360" w:lineRule="auto"/>
-              <w:rPr>
-                <w:rFonts w:ascii="Arial" w:hAnsi="Arial" w:cs="Arial"/>
-                <w:iCs/>
-                <w:sz w:val="24"/>
-                <w:szCs w:val="24"/>
-              </w:rPr>
-            </w:pPr>
-            <w:r>
-              <w:rPr>
-                <w:rFonts w:ascii="Arial" w:hAnsi="Arial" w:cs="Arial"/>
-                <w:iCs/>
-                <w:sz w:val="24"/>
-                <w:szCs w:val="24"/>
-              </w:rPr>
-              <w:t>Mapcontents.js</w:t>
-            </w:r>
-          </w:p>
-          <w:p>
-            <w:pPr>
-              <w:pStyle w:val="Prrafodelista"/>
-              <w:numPr>
-                <w:ilvl w:val="0"/>
-                <w:numId w:val="23"/>
-              </w:numPr>
-              <w:spacing w:line="360" w:lineRule="auto"/>
-              <w:rPr>
-                <w:rFonts w:ascii="Arial" w:hAnsi="Arial" w:cs="Arial"/>
-                <w:iCs/>
-                <w:sz w:val="24"/>
-                <w:szCs w:val="24"/>
-              </w:rPr>
-            </w:pPr>
-            <w:r>
-              <w:rPr>
-                <w:rFonts w:ascii="Arial" w:hAnsi="Arial" w:cs="Arial"/>
-                <w:iCs/>
-                <w:sz w:val="24"/>
-                <w:szCs w:val="24"/>
-              </w:rPr>
-              <w:t>setIcons.js</w:t>
-            </w:r>
-          </w:p>
-          <w:p>
-            <w:pPr>
-              <w:pStyle w:val="Prrafodelista"/>
-              <w:numPr>
-                <w:ilvl w:val="0"/>
-                <w:numId w:val="23"/>
-              </w:numPr>
-              <w:spacing w:line="360" w:lineRule="auto"/>
-              <w:rPr>
-                <w:rFonts w:ascii="Arial" w:hAnsi="Arial" w:cs="Arial"/>
-                <w:iCs/>
-                <w:sz w:val="24"/>
-                <w:szCs w:val="24"/>
-              </w:rPr>
-            </w:pPr>
-            <w:r>
-              <w:rPr>
-                <w:rFonts w:ascii="Arial" w:hAnsi="Arial" w:cs="Arial"/>
-                <w:iCs/>
-                <w:sz w:val="24"/>
-                <w:szCs w:val="24"/>
-              </w:rPr>
-              <w:t>insertData.php</w:t>
-            </w:r>
-          </w:p>
-          <w:p>
-            <w:pPr>
-              <w:pStyle w:val="Prrafodelista"/>
-              <w:numPr>
-                <w:ilvl w:val="0"/>
-                <w:numId w:val="23"/>
-              </w:numPr>
-              <w:spacing w:line="360" w:lineRule="auto"/>
-              <w:rPr>
-                <w:rFonts w:ascii="Arial" w:hAnsi="Arial" w:cs="Arial"/>
-                <w:iCs/>
-                <w:sz w:val="24"/>
-                <w:szCs w:val="24"/>
-              </w:rPr>
-            </w:pPr>
-            <w:r>
-              <w:rPr>
-                <w:rFonts w:ascii="Arial" w:hAnsi="Arial" w:cs="Arial"/>
-                <w:iCs/>
-                <w:sz w:val="24"/>
-                <w:szCs w:val="24"/>
-              </w:rPr>
-              <w:t>insertAlture.php</w:t>
+              <w:t>Todos los componentes</w:t>
             </w:r>
           </w:p>
         </w:tc>
@@ -3375,9 +3484,27 @@
                 <w:iCs/>
                 <w:sz w:val="24"/>
                 <w:szCs w:val="24"/>
-                <w:lang w:val="es-MX"/>
               </w:rPr>
             </w:pPr>
+            <w:r>
+              <w:rPr>
+                <w:rFonts w:ascii="Arial" w:hAnsi="Arial" w:cs="Arial"/>
+                <w:iCs/>
+                <w:sz w:val="24"/>
+                <w:szCs w:val="24"/>
+                <w:lang w:val="fr-CI"/>
+              </w:rPr>
+              <w:t>Consulta</w:t>
+            </w:r>
+            <w:r>
+              <w:rPr>
+                <w:rFonts w:ascii="Arial" w:hAnsi="Arial" w:cs="Arial"/>
+                <w:iCs/>
+                <w:sz w:val="24"/>
+                <w:szCs w:val="24"/>
+              </w:rPr>
+              <w:t xml:space="preserve"> de</w:t>
+            </w:r>
             <w:r>
               <w:rPr>
                 <w:rFonts w:ascii="Arial" w:hAnsi="Arial" w:cs="Arial"/>
@@ -3386,7 +3513,26 @@
                 <w:szCs w:val="24"/>
                 <w:lang w:val="es-MX"/>
               </w:rPr>
-              <w:t>Consulta de tipo de suelo</w:t>
+              <w:t xml:space="preserve"> tipo</w:t>
+            </w:r>
+            <w:r>
+              <w:rPr>
+                <w:rFonts w:ascii="Arial" w:hAnsi="Arial" w:cs="Arial"/>
+                <w:iCs/>
+                <w:sz w:val="24"/>
+                <w:szCs w:val="24"/>
+              </w:rPr>
+              <w:t xml:space="preserve"> de</w:t>
+            </w:r>
+            <w:r>
+              <w:rPr>
+                <w:rFonts w:ascii="Arial" w:hAnsi="Arial" w:cs="Arial"/>
+                <w:iCs/>
+                <w:sz w:val="24"/>
+                <w:szCs w:val="24"/>
+                <w:lang w:val="es-NI"/>
+              </w:rPr>
+              <w:t xml:space="preserve"> suelo</w:t>
             </w:r>
           </w:p>
         </w:tc>
@@ -3408,6 +3554,7 @@
                 <w:iCs/>
                 <w:sz w:val="24"/>
                 <w:szCs w:val="24"/>
+                <w:lang w:val="es-MX"/>
               </w:rPr>
             </w:pPr>
             <w:r>
@@ -3442,8 +3589,18 @@
                 <w:iCs/>
                 <w:sz w:val="24"/>
                 <w:szCs w:val="24"/>
-              </w:rPr>
-              <w:t>Visualizacion de datos del tipo de suelo</w:t>
+                <w:lang w:val="es-MX"/>
+              </w:rPr>
+              <w:t>Visualización</w:t>
+            </w:r>
+            <w:r>
+              <w:rPr>
+                <w:rFonts w:ascii="Arial" w:hAnsi="Arial" w:cs="Arial"/>
+                <w:iCs/>
+                <w:sz w:val="24"/>
+                <w:szCs w:val="24"/>
+              </w:rPr>
+              <w:t xml:space="preserve"> de datos del tipo de suelo</w:t>
             </w:r>
           </w:p>
         </w:tc>
@@ -3491,90 +3648,6 @@
                 <w:szCs w:val="24"/>
               </w:rPr>
             </w:pPr>
-            <w:r>
-              <w:rPr>
-                <w:rFonts w:ascii="Arial" w:hAnsi="Arial" w:cs="Arial"/>
-                <w:iCs/>
-                <w:sz w:val="24"/>
-                <w:szCs w:val="24"/>
-              </w:rPr>
-              <w:t>Mapcontents.js</w:t>
-            </w:r>
-          </w:p>
-          <w:p>
-            <w:pPr>
-              <w:pStyle w:val="Prrafodelista"/>
-              <w:numPr>
-                <w:ilvl w:val="0"/>
-                <w:numId w:val="23"/>
-              </w:numPr>
-              <w:spacing w:line="360" w:lineRule="auto"/>
-              <w:rPr>
-                <w:rFonts w:ascii="Arial" w:hAnsi="Arial" w:cs="Arial"/>
-                <w:iCs/>
-                <w:sz w:val="24"/>
-                <w:szCs w:val="24"/>
-              </w:rPr>
-            </w:pPr>
-            <w:r>
-              <w:rPr>
-                <w:rFonts w:ascii="Arial" w:hAnsi="Arial" w:cs="Arial"/>
-                <w:iCs/>
-                <w:sz w:val="24"/>
-                <w:szCs w:val="24"/>
-              </w:rPr>
-              <w:t>setIcons.js</w:t>
-            </w:r>
-          </w:p>
-          <w:p>
-            <w:pPr>
-              <w:pStyle w:val="Prrafodelista"/>
-              <w:numPr>
-                <w:ilvl w:val="0"/>
-                <w:numId w:val="23"/>
-              </w:numPr>
-              <w:spacing w:line="360" w:lineRule="auto"/>
-              <w:rPr>
-                <w:rFonts w:ascii="Arial" w:hAnsi="Arial" w:cs="Arial"/>
-                <w:iCs/>
-                <w:sz w:val="24"/>
-                <w:szCs w:val="24"/>
-              </w:rPr>
-            </w:pPr>
-            <w:r>
-              <w:rPr>
-                <w:rFonts w:ascii="Arial" w:hAnsi="Arial" w:cs="Arial"/>
-                <w:iCs/>
-                <w:sz w:val="24"/>
-                <w:szCs w:val="24"/>
-              </w:rPr>
-              <w:t>insertData.php</w:t>
-            </w:r>
-          </w:p>
-          <w:p>
-            <w:pPr>
-              <w:pStyle w:val="Prrafodelista"/>
-              <w:numPr>
-                <w:ilvl w:val="0"/>
-                <w:numId w:val="23"/>
-              </w:numPr>
-              <w:spacing w:line="360" w:lineRule="auto"/>
-              <w:rPr>
-                <w:rFonts w:ascii="Arial" w:hAnsi="Arial" w:cs="Arial"/>
-                <w:iCs/>
-                <w:sz w:val="24"/>
-                <w:szCs w:val="24"/>
-              </w:rPr>
-            </w:pPr>
-            <w:r>
-              <w:rPr>
-                <w:rFonts w:ascii="Arial" w:hAnsi="Arial" w:cs="Arial"/>
-                <w:iCs/>
-                <w:sz w:val="24"/>
-                <w:szCs w:val="24"/>
-              </w:rPr>
-              <w:t>insertAlture.php</w:t>
-            </w:r>
           </w:p>
         </w:tc>
       </w:tr>
@@ -3603,6 +3676,7 @@
                 <w:iCs/>
                 <w:sz w:val="24"/>
                 <w:szCs w:val="24"/>
+                <w:lang w:val="es-MX"/>
               </w:rPr>
               <w:t>Registro</w:t>
             </w:r>
@@ -3768,15 +3842,13 @@
           <w:lang w:val="es-MX"/>
         </w:rPr>
       </w:pPr>
-      <w:bookmarkStart w:id="4" w:name="_Toc416349665"/>
       <w:r>
         <w:rPr>
           <w:rFonts w:ascii="Arial" w:hAnsi="Arial"/>
           <w:lang w:val="es-MX"/>
         </w:rPr>
-        <w:t>Integracion</w:t>
+        <w:t>Integración</w:t>
       </w:r>
-      <w:bookmarkEnd w:id="4"/>
     </w:p>
     <w:p>
       <w:pPr>
@@ -3800,97 +3872,152 @@
         <w:jc w:val="both"/>
         <w:rPr>
           <w:rFonts w:ascii="Arial" w:hAnsi="Arial" w:cs="Arial"/>
-          <w:sz w:val="24"/>
+          <w:sz w:val="22"/>
           <w:lang w:val="es-MX"/>
         </w:rPr>
       </w:pPr>
       <w:r>
         <w:rPr>
-          <w:rFonts w:ascii="Arial" w:hAnsi="Arial" w:cs="Arial"/>
-          <w:sz w:val="24"/>
+          <w:rStyle w:val="notranslate"/>
+          <w:rFonts w:ascii="Arial" w:hAnsi="Arial" w:cs="Arial"/>
+          <w:color w:val="000000"/>
+          <w:sz w:val="22"/>
+          <w:szCs w:val="22"/>
           <w:lang w:val="es-MX"/>
         </w:rPr>
-        <w:t>La integració</w:t>
+        <w:t xml:space="preserve">La </w:t>
       </w:r>
       <w:r>
         <w:rPr>
-          <w:rFonts w:ascii="Arial" w:hAnsi="Arial" w:cs="Arial"/>
-          <w:sz w:val="24"/>
+          <w:rStyle w:val="notranslate"/>
+          <w:rFonts w:ascii="Arial" w:hAnsi="Arial" w:cs="Arial"/>
+          <w:color w:val="000000"/>
+          <w:sz w:val="22"/>
+          <w:szCs w:val="22"/>
           <w:lang w:val="es-MX"/>
         </w:rPr>
-        <w:t>n (</w:t>
+        <w:t>integración</w:t>
       </w:r>
       <w:r>
         <w:rPr>
-          <w:rFonts w:ascii="Arial" w:hAnsi="Arial" w:cs="Arial"/>
-          <w:sz w:val="24"/>
+          <w:rStyle w:val="notranslate"/>
+          <w:rFonts w:ascii="Arial" w:hAnsi="Arial" w:cs="Arial"/>
+          <w:color w:val="000000"/>
+          <w:sz w:val="22"/>
+          <w:szCs w:val="22"/>
           <w:lang w:val="es-MX"/>
         </w:rPr>
-        <w:t>iteracion) se divide en un nú</w:t>
+        <w:t xml:space="preserve"> (en la </w:t>
       </w:r>
       <w:r>
         <w:rPr>
-          <w:rFonts w:ascii="Arial" w:hAnsi="Arial" w:cs="Arial"/>
-          <w:sz w:val="24"/>
+          <w:rStyle w:val="notranslate"/>
+          <w:rFonts w:ascii="Arial" w:hAnsi="Arial" w:cs="Arial"/>
+          <w:color w:val="000000"/>
+          <w:sz w:val="22"/>
+          <w:szCs w:val="22"/>
           <w:lang w:val="es-MX"/>
         </w:rPr>
-        <w:t xml:space="preserve">mero de incrementos, cada uno que resulta en una </w:t>
+        <w:t>iteración</w:t>
       </w:r>
       <w:r>
         <w:rPr>
-          <w:rFonts w:ascii="Arial" w:hAnsi="Arial" w:cs="Arial"/>
-          <w:sz w:val="24"/>
+          <w:rStyle w:val="notranslate"/>
+          <w:rFonts w:ascii="Arial" w:hAnsi="Arial" w:cs="Arial"/>
+          <w:color w:val="000000"/>
+          <w:sz w:val="22"/>
+          <w:szCs w:val="22"/>
           <w:lang w:val="es-MX"/>
         </w:rPr>
-        <w:t>acumulació</w:t>
+        <w:t xml:space="preserve">) se divide en un </w:t>
       </w:r>
       <w:r>
         <w:rPr>
-          <w:rFonts w:ascii="Arial" w:hAnsi="Arial" w:cs="Arial"/>
-          <w:sz w:val="24"/>
+          <w:rStyle w:val="notranslate"/>
+          <w:rFonts w:ascii="Arial" w:hAnsi="Arial" w:cs="Arial"/>
+          <w:color w:val="000000"/>
+          <w:sz w:val="22"/>
+          <w:szCs w:val="22"/>
           <w:lang w:val="es-MX"/>
         </w:rPr>
-        <w:t>n que es la integració</w:t>
+        <w:t>número</w:t>
       </w:r>
       <w:r>
         <w:rPr>
-          <w:rFonts w:ascii="Arial" w:hAnsi="Arial" w:cs="Arial"/>
-          <w:sz w:val="24"/>
+          <w:rStyle w:val="notranslate"/>
+          <w:rFonts w:ascii="Arial" w:hAnsi="Arial" w:cs="Arial"/>
+          <w:color w:val="000000"/>
+          <w:sz w:val="22"/>
+          <w:szCs w:val="22"/>
           <w:lang w:val="es-MX"/>
         </w:rPr>
-        <w:t>n-prueba</w:t>
+        <w:t xml:space="preserve"> de incrementos, cada uno que resulta en una </w:t>
       </w:r>
       <w:r>
         <w:rPr>
-          <w:rFonts w:ascii="Arial" w:hAnsi="Arial" w:cs="Arial"/>
-          <w:sz w:val="24"/>
+          <w:rStyle w:val="notranslate"/>
+          <w:rFonts w:ascii="Arial" w:hAnsi="Arial" w:cs="Arial"/>
+          <w:color w:val="000000"/>
+          <w:sz w:val="22"/>
+          <w:szCs w:val="22"/>
           <w:lang w:val="es-MX"/>
         </w:rPr>
-        <w:t>. La integració</w:t>
+        <w:t>acumulación</w:t>
       </w:r>
       <w:r>
         <w:rPr>
-          <w:rFonts w:ascii="Arial" w:hAnsi="Arial" w:cs="Arial"/>
-          <w:sz w:val="24"/>
+          <w:rStyle w:val="notranslate"/>
+          <w:rFonts w:ascii="Arial" w:hAnsi="Arial" w:cs="Arial"/>
+          <w:color w:val="000000"/>
+          <w:sz w:val="22"/>
+          <w:szCs w:val="22"/>
           <w:lang w:val="es-MX"/>
         </w:rPr>
-        <w:t xml:space="preserve">n se organiza con 2 integraciones </w:t>
+        <w:t xml:space="preserve"> que es la </w:t>
       </w:r>
       <w:r>
         <w:rPr>
-          <w:rFonts w:ascii="Arial" w:hAnsi="Arial" w:cs="Arial"/>
-          <w:sz w:val="24"/>
+          <w:rStyle w:val="notranslate"/>
+          <w:rFonts w:ascii="Arial" w:hAnsi="Arial" w:cs="Arial"/>
+          <w:color w:val="000000"/>
+          <w:sz w:val="22"/>
+          <w:szCs w:val="22"/>
           <w:lang w:val="es-MX"/>
         </w:rPr>
-        <w:t>como</w:t>
+        <w:t>integración</w:t>
       </w:r>
       <w:r>
         <w:rPr>
-          <w:rFonts w:ascii="Arial" w:hAnsi="Arial" w:cs="Arial"/>
-          <w:sz w:val="24"/>
+          <w:rStyle w:val="notranslate"/>
+          <w:rFonts w:ascii="Arial" w:hAnsi="Arial" w:cs="Arial"/>
+          <w:color w:val="000000"/>
+          <w:sz w:val="22"/>
+          <w:szCs w:val="22"/>
           <w:lang w:val="es-MX"/>
         </w:rPr>
-        <w:t xml:space="preserve"> se describen en las siguientes secciones.</w:t>
+        <w:t xml:space="preserve">-probado. La </w:t>
+      </w:r>
+      <w:r>
+        <w:rPr>
+          <w:rStyle w:val="notranslate"/>
+          <w:rFonts w:ascii="Arial" w:hAnsi="Arial" w:cs="Arial"/>
+          <w:color w:val="000000"/>
+          <w:sz w:val="22"/>
+          <w:szCs w:val="22"/>
+          <w:lang w:val="es-MX"/>
+        </w:rPr>
+        <w:t>integración</w:t>
+      </w:r>
+      <w:r>
+        <w:rPr>
+          <w:rStyle w:val="notranslate"/>
+          <w:rFonts w:ascii="Arial" w:hAnsi="Arial" w:cs="Arial"/>
+          <w:color w:val="000000"/>
+          <w:sz w:val="22"/>
+          <w:szCs w:val="22"/>
+          <w:lang w:val="es-MX"/>
+        </w:rPr>
+        <w:t xml:space="preserve"> se organiza con 2 integraciones como se describen en las siguientes secciones.</w:t>
       </w:r>
     </w:p>
     <w:p>
@@ -3899,8 +4026,20 @@
           <w:tab w:val="left" w:pos="8221"/>
         </w:tabs>
         <w:rPr>
+          <w:rFonts w:asciiTheme="majorHAnsi" w:hAnsiTheme="majorHAnsi" w:cstheme="majorHAnsi"/>
+          <w:lang w:val="es-MX"/>
+        </w:rPr>
+      </w:pPr>
+    </w:p>
+    <w:p>
+      <w:pPr>
+        <w:tabs>
+          <w:tab w:val="left" w:pos="8221"/>
+        </w:tabs>
+        <w:rPr>
           <w:rFonts w:ascii="Arial" w:hAnsi="Arial" w:cs="Arial"/>
           <w:sz w:val="24"/>
+          <w:szCs w:val="24"/>
           <w:lang w:val="es-MX"/>
         </w:rPr>
       </w:pPr>
@@ -3914,13 +4053,17 @@
         <w:jc w:val="both"/>
         <w:rPr>
           <w:rFonts w:ascii="Arial" w:hAnsi="Arial" w:cs="Arial"/>
-          <w:sz w:val="24"/>
+          <w:sz w:val="22"/>
+          <w:szCs w:val="22"/>
+          <w:lang w:val="es-MX"/>
         </w:rPr>
       </w:pPr>
       <w:r>
         <w:rPr>
           <w:rFonts w:ascii="Arial" w:hAnsi="Arial" w:cs="Arial"/>
-          <w:sz w:val="24"/>
+          <w:sz w:val="22"/>
+          <w:szCs w:val="22"/>
+          <w:lang w:val="es-MX"/>
         </w:rPr>
         <w:t>Plan de integración incluye los siguientes pasos:</w:t>
       </w:r>
@@ -3934,7 +4077,9 @@
         <w:jc w:val="both"/>
         <w:rPr>
           <w:rFonts w:ascii="Arial" w:hAnsi="Arial" w:cs="Arial"/>
-          <w:sz w:val="24"/>
+          <w:sz w:val="22"/>
+          <w:szCs w:val="22"/>
+          <w:lang w:val="es-MX"/>
         </w:rPr>
       </w:pPr>
     </w:p>
@@ -3952,15 +4097,25 @@
         <w:jc w:val="both"/>
         <w:rPr>
           <w:rFonts w:ascii="Arial" w:hAnsi="Arial" w:cs="Arial"/>
-          <w:sz w:val="24"/>
+          <w:sz w:val="22"/>
+          <w:lang w:val="es-MX"/>
         </w:rPr>
       </w:pPr>
       <w:r>
         <w:rPr>
           <w:rFonts w:ascii="Arial" w:hAnsi="Arial" w:cs="Arial"/>
-          <w:sz w:val="24"/>
-        </w:rPr>
-        <w:t>Incluir todos los componentes en su ubicación adecuada de la estructura de carpetado</w:t>
+          <w:sz w:val="22"/>
+          <w:lang w:val="es-MX"/>
+        </w:rPr>
+        <w:t xml:space="preserve">Incluir todos los componentes en su ubicación adecuada de la estructura de </w:t>
+      </w:r>
+      <w:r>
+        <w:rPr>
+          <w:rFonts w:ascii="Arial" w:hAnsi="Arial" w:cs="Arial"/>
+          <w:sz w:val="22"/>
+          <w:lang w:val="es-MX"/>
+        </w:rPr>
+        <w:t>carpeteado</w:t>
       </w:r>
     </w:p>
     <w:p>
@@ -3977,13 +4132,15 @@
         <w:jc w:val="both"/>
         <w:rPr>
           <w:rFonts w:ascii="Arial" w:hAnsi="Arial" w:cs="Arial"/>
-          <w:sz w:val="24"/>
+          <w:sz w:val="22"/>
+          <w:lang w:val="es-MX"/>
         </w:rPr>
       </w:pPr>
       <w:r>
         <w:rPr>
           <w:rFonts w:ascii="Arial" w:hAnsi="Arial" w:cs="Arial"/>
-          <w:sz w:val="24"/>
+          <w:sz w:val="22"/>
+          <w:lang w:val="es-MX"/>
         </w:rPr>
         <w:t>Realizar pruebas locales</w:t>
       </w:r>
@@ -4002,15 +4159,25 @@
         <w:jc w:val="both"/>
         <w:rPr>
           <w:rFonts w:ascii="Arial" w:hAnsi="Arial" w:cs="Arial"/>
-          <w:sz w:val="24"/>
+          <w:sz w:val="22"/>
+          <w:lang w:val="es-MX"/>
         </w:rPr>
       </w:pPr>
       <w:r>
         <w:rPr>
           <w:rFonts w:ascii="Arial" w:hAnsi="Arial" w:cs="Arial"/>
-          <w:sz w:val="24"/>
-        </w:rPr>
-        <w:t>Estructuracion correcta de la base de datos</w:t>
+          <w:sz w:val="22"/>
+          <w:lang w:val="es-MX"/>
+        </w:rPr>
+        <w:t>Estructuración</w:t>
+      </w:r>
+      <w:r>
+        <w:rPr>
+          <w:rFonts w:ascii="Arial" w:hAnsi="Arial" w:cs="Arial"/>
+          <w:sz w:val="22"/>
+          <w:lang w:val="es-MX"/>
+        </w:rPr>
+        <w:t xml:space="preserve"> correcta de la base de datos</w:t>
       </w:r>
     </w:p>
     <w:p>
@@ -4027,15 +4194,25 @@
         <w:jc w:val="both"/>
         <w:rPr>
           <w:rFonts w:ascii="Arial" w:hAnsi="Arial" w:cs="Arial"/>
-          <w:sz w:val="24"/>
+          <w:sz w:val="22"/>
+          <w:lang w:val="es-MX"/>
         </w:rPr>
       </w:pPr>
       <w:r>
         <w:rPr>
           <w:rFonts w:ascii="Arial" w:hAnsi="Arial" w:cs="Arial"/>
-          <w:sz w:val="24"/>
-        </w:rPr>
-        <w:t>Adquision de hosting para alojar el sitio web</w:t>
+          <w:sz w:val="22"/>
+          <w:lang w:val="es-MX"/>
+        </w:rPr>
+        <w:t>Adquisición</w:t>
+      </w:r>
+      <w:r>
+        <w:rPr>
+          <w:rFonts w:ascii="Arial" w:hAnsi="Arial" w:cs="Arial"/>
+          <w:sz w:val="22"/>
+          <w:lang w:val="es-MX"/>
+        </w:rPr>
+        <w:t xml:space="preserve"> de hosting para alojar el sitio web</w:t>
       </w:r>
     </w:p>
     <w:p>
@@ -4052,13 +4229,15 @@
         <w:jc w:val="both"/>
         <w:rPr>
           <w:rFonts w:ascii="Arial" w:hAnsi="Arial" w:cs="Arial"/>
-          <w:sz w:val="24"/>
+          <w:sz w:val="22"/>
+          <w:lang w:val="es-MX"/>
         </w:rPr>
       </w:pPr>
       <w:r>
         <w:rPr>
           <w:rFonts w:ascii="Arial" w:hAnsi="Arial" w:cs="Arial"/>
-          <w:sz w:val="24"/>
+          <w:sz w:val="22"/>
+          <w:lang w:val="es-MX"/>
         </w:rPr>
         <w:t>Poner en línea el sitio web</w:t>
       </w:r>
@@ -4077,13 +4256,15 @@
         <w:jc w:val="both"/>
         <w:rPr>
           <w:rFonts w:ascii="Arial" w:hAnsi="Arial" w:cs="Arial"/>
-          <w:sz w:val="24"/>
+          <w:sz w:val="22"/>
+          <w:lang w:val="es-MX"/>
         </w:rPr>
       </w:pPr>
       <w:r>
         <w:rPr>
           <w:rFonts w:ascii="Arial" w:hAnsi="Arial" w:cs="Arial"/>
-          <w:sz w:val="24"/>
+          <w:sz w:val="22"/>
+          <w:lang w:val="es-MX"/>
         </w:rPr>
         <w:t>Realizar pruebas y mejoras ya están en línea</w:t>
       </w:r>
@@ -4102,13 +4283,15 @@
         <w:jc w:val="both"/>
         <w:rPr>
           <w:rFonts w:ascii="Arial" w:hAnsi="Arial" w:cs="Arial"/>
-          <w:sz w:val="24"/>
+          <w:sz w:val="22"/>
+          <w:lang w:val="es-MX"/>
         </w:rPr>
       </w:pPr>
       <w:r>
         <w:rPr>
           <w:rFonts w:ascii="Arial" w:hAnsi="Arial" w:cs="Arial"/>
-          <w:sz w:val="24"/>
+          <w:sz w:val="22"/>
+          <w:lang w:val="es-MX"/>
         </w:rPr>
         <w:t>Ejecutar pruebas de integración</w:t>
       </w:r>
@@ -4146,7 +4329,25 @@
           <w:lang w:val="es-MX"/>
         </w:rPr>
         <w:lastRenderedPageBreak/>
-        <w:t>Plan de intregacion uno</w:t>
+        <w:t xml:space="preserve">Plan de </w:t>
+      </w:r>
+      <w:r>
+        <w:rPr>
+          <w:rFonts w:ascii="Arial" w:hAnsi="Arial"/>
+          <w:color w:val="auto"/>
+          <w:szCs w:val="24"/>
+          <w:lang w:val="es-MX"/>
+        </w:rPr>
+        <w:t>integración</w:t>
+      </w:r>
+      <w:r>
+        <w:rPr>
+          <w:rFonts w:ascii="Arial" w:hAnsi="Arial"/>
+          <w:color w:val="auto"/>
+          <w:szCs w:val="24"/>
+          <w:lang w:val="es-MX"/>
+        </w:rPr>
+        <w:t xml:space="preserve"> uno</w:t>
       </w:r>
       <w:bookmarkEnd w:id="5"/>
     </w:p>
@@ -4158,7 +4359,7 @@
           <w:rFonts w:ascii="Arial" w:hAnsi="Arial" w:cs="Arial"/>
           <w:snapToGrid/>
           <w:color w:val="000000"/>
-          <w:sz w:val="24"/>
+          <w:sz w:val="22"/>
           <w:szCs w:val="22"/>
           <w:lang w:val="es-MX" w:eastAsia="es-MX"/>
         </w:rPr>
@@ -4168,11 +4369,22 @@
           <w:rFonts w:ascii="Arial" w:hAnsi="Arial" w:cs="Arial"/>
           <w:snapToGrid/>
           <w:color w:val="000000"/>
-          <w:sz w:val="24"/>
+          <w:sz w:val="22"/>
           <w:szCs w:val="22"/>
           <w:lang w:val="es-MX" w:eastAsia="es-MX"/>
         </w:rPr>
-        <w:t>La primera integración permitirá la siguiente funcionalidad básica:</w:t>
+        <w:t>La primera</w:t>
+      </w:r>
+      <w:r>
+        <w:rPr>
+          <w:rFonts w:ascii="Arial" w:hAnsi="Arial" w:cs="Arial"/>
+          <w:snapToGrid/>
+          <w:color w:val="000000"/>
+          <w:sz w:val="22"/>
+          <w:szCs w:val="22"/>
+          <w:lang w:val="es-MX" w:eastAsia="es-MX"/>
+        </w:rPr>
+        <w:t xml:space="preserve"> integración permitirá la siguiente funcionalidad básica:</w:t>
       </w:r>
     </w:p>
     <w:p>
@@ -4187,7 +4399,7 @@
         <w:rPr>
           <w:rFonts w:ascii="Arial" w:hAnsi="Arial" w:cs="Arial"/>
           <w:color w:val="000000"/>
-          <w:sz w:val="24"/>
+          <w:sz w:val="22"/>
           <w:lang w:val="es-MX" w:eastAsia="es-MX"/>
         </w:rPr>
       </w:pPr>
@@ -4197,28 +4409,17 @@
           <w:b/>
           <w:bCs/>
           <w:color w:val="000000"/>
-          <w:sz w:val="24"/>
+          <w:sz w:val="22"/>
           <w:lang w:val="es-MX" w:eastAsia="es-MX"/>
         </w:rPr>
-        <w:t xml:space="preserve">Inicio de sesión </w:t>
+        <w:t>Login Caso de uso</w:t>
       </w:r>
       <w:r>
         <w:rPr>
           <w:rFonts w:ascii="Arial" w:hAnsi="Arial" w:cs="Arial"/>
-          <w:b/>
           <w:bCs/>
           <w:color w:val="000000"/>
-          <w:sz w:val="24"/>
-          <w:lang w:val="es-MX" w:eastAsia="es-MX"/>
-        </w:rPr>
-        <w:t xml:space="preserve"> Caso de uso</w:t>
-      </w:r>
-      <w:r>
-        <w:rPr>
-          <w:rFonts w:ascii="Arial" w:hAnsi="Arial" w:cs="Arial"/>
-          <w:bCs/>
-          <w:color w:val="000000"/>
-          <w:sz w:val="24"/>
+          <w:sz w:val="22"/>
           <w:lang w:val="es-MX" w:eastAsia="es-MX"/>
         </w:rPr>
         <w:t>:</w:t>
@@ -4227,10 +4428,10 @@
         <w:rPr>
           <w:rFonts w:ascii="Arial" w:hAnsi="Arial" w:cs="Arial"/>
           <w:color w:val="000000"/>
-          <w:sz w:val="24"/>
+          <w:sz w:val="22"/>
           <w:lang w:val="es-MX" w:eastAsia="es-MX"/>
         </w:rPr>
-        <w:t xml:space="preserve"> inicio de sesión remoto o local.</w:t>
+        <w:t> de inicio de sesión remoto o local.</w:t>
       </w:r>
     </w:p>
     <w:p>
@@ -4245,7 +4446,7 @@
         <w:rPr>
           <w:rFonts w:ascii="Arial" w:hAnsi="Arial" w:cs="Arial"/>
           <w:color w:val="000000"/>
-          <w:sz w:val="24"/>
+          <w:sz w:val="22"/>
           <w:lang w:val="es-MX" w:eastAsia="es-MX"/>
         </w:rPr>
       </w:pPr>
@@ -4255,10 +4456,10 @@
           <w:b/>
           <w:bCs/>
           <w:color w:val="000000"/>
-          <w:sz w:val="24"/>
+          <w:sz w:val="22"/>
           <w:lang w:val="es-MX" w:eastAsia="es-MX"/>
         </w:rPr>
-        <w:t>Registro</w:t>
+        <w:t>Regístrate</w:t>
       </w:r>
       <w:r>
         <w:rPr>
@@ -4266,7 +4467,7 @@
           <w:b/>
           <w:bCs/>
           <w:color w:val="000000"/>
-          <w:sz w:val="24"/>
+          <w:sz w:val="22"/>
           <w:lang w:val="es-MX" w:eastAsia="es-MX"/>
         </w:rPr>
         <w:t xml:space="preserve"> de casos de uso</w:t>
@@ -4276,7 +4477,7 @@
           <w:rFonts w:ascii="Arial" w:hAnsi="Arial" w:cs="Arial"/>
           <w:bCs/>
           <w:color w:val="000000"/>
-          <w:sz w:val="24"/>
+          <w:sz w:val="22"/>
           <w:lang w:val="es-MX" w:eastAsia="es-MX"/>
         </w:rPr>
         <w:t>:</w:t>
@@ -4285,7 +4486,7 @@
         <w:rPr>
           <w:rFonts w:ascii="Arial" w:hAnsi="Arial" w:cs="Arial"/>
           <w:color w:val="000000"/>
-          <w:sz w:val="24"/>
+          <w:sz w:val="22"/>
           <w:lang w:val="es-MX" w:eastAsia="es-MX"/>
         </w:rPr>
         <w:t> </w:t>
@@ -4294,7 +4495,7 @@
         <w:rPr>
           <w:rFonts w:ascii="Arial" w:hAnsi="Arial" w:cs="Arial"/>
           <w:color w:val="000000"/>
-          <w:sz w:val="24"/>
+          <w:sz w:val="22"/>
           <w:lang w:val="es-MX" w:eastAsia="es-MX"/>
         </w:rPr>
         <w:t>registro en la aplicación para su futuro acceso a la misma, guardando los datos en la base de datos</w:t>
@@ -4303,7 +4504,7 @@
         <w:rPr>
           <w:rFonts w:ascii="Arial" w:hAnsi="Arial" w:cs="Arial"/>
           <w:color w:val="000000"/>
-          <w:sz w:val="24"/>
+          <w:sz w:val="22"/>
           <w:lang w:val="es-MX" w:eastAsia="es-MX"/>
         </w:rPr>
         <w:t>.</w:t>
@@ -4321,7 +4522,7 @@
         <w:rPr>
           <w:rFonts w:ascii="Arial" w:hAnsi="Arial" w:cs="Arial"/>
           <w:color w:val="000000"/>
-          <w:sz w:val="24"/>
+          <w:sz w:val="22"/>
           <w:lang w:val="es-MX" w:eastAsia="es-MX"/>
         </w:rPr>
       </w:pPr>
@@ -4331,10 +4532,10 @@
           <w:b/>
           <w:bCs/>
           <w:color w:val="000000"/>
-          <w:sz w:val="24"/>
+          <w:sz w:val="22"/>
           <w:lang w:val="es-MX" w:eastAsia="es-MX"/>
         </w:rPr>
-        <w:t>Visualizació</w:t>
+        <w:t>Visualización</w:t>
       </w:r>
       <w:r>
         <w:rPr>
@@ -4342,19 +4543,28 @@
           <w:b/>
           <w:bCs/>
           <w:color w:val="000000"/>
-          <w:sz w:val="24"/>
+          <w:sz w:val="22"/>
           <w:lang w:val="es-MX" w:eastAsia="es-MX"/>
         </w:rPr>
-        <w:t>n de mapa</w:t>
+        <w:t xml:space="preserve"> de mapa</w:t>
       </w:r>
       <w:r>
         <w:rPr>
           <w:rFonts w:ascii="Arial" w:hAnsi="Arial" w:cs="Arial"/>
           <w:color w:val="000000"/>
-          <w:sz w:val="24"/>
+          <w:sz w:val="22"/>
           <w:lang w:val="es-MX" w:eastAsia="es-MX"/>
         </w:rPr>
-        <w:t>: se puede observar el mapa con sus divisiones correspondientes.</w:t>
+        <w:t>:</w:t>
+      </w:r>
+      <w:r>
+        <w:rPr>
+          <w:rFonts w:ascii="Arial" w:hAnsi="Arial" w:cs="Arial"/>
+          <w:color w:val="000000"/>
+          <w:sz w:val="22"/>
+          <w:lang w:val="es-MX" w:eastAsia="es-MX"/>
+        </w:rPr>
+        <w:t xml:space="preserve"> se puede observar el mapa con sus divisiones correspondientes.</w:t>
       </w:r>
     </w:p>
     <w:p>
@@ -4365,7 +4575,7 @@
           <w:rFonts w:ascii="Arial" w:hAnsi="Arial" w:cs="Arial"/>
           <w:snapToGrid/>
           <w:color w:val="000000"/>
-          <w:sz w:val="24"/>
+          <w:sz w:val="22"/>
           <w:szCs w:val="22"/>
           <w:lang w:val="es-MX" w:eastAsia="es-MX"/>
         </w:rPr>
@@ -4375,37 +4585,12 @@
           <w:rFonts w:ascii="Arial" w:hAnsi="Arial" w:cs="Arial"/>
           <w:snapToGrid/>
           <w:color w:val="000000"/>
-          <w:sz w:val="24"/>
+          <w:sz w:val="22"/>
           <w:szCs w:val="22"/>
           <w:lang w:val="es-MX" w:eastAsia="es-MX"/>
         </w:rPr>
-        <w:t xml:space="preserve">La integración de la construcción del sistema </w:t>
+        <w:t>Integración construir uno incluye los siguientes subsistemas y componentes:</w:t>
       </w:r>
-      <w:r>
-        <w:rPr>
-          <w:rFonts w:ascii="Arial" w:hAnsi="Arial" w:cs="Arial"/>
-          <w:snapToGrid/>
-          <w:color w:val="000000"/>
-          <w:sz w:val="24"/>
-          <w:szCs w:val="22"/>
-          <w:lang w:val="es-MX" w:eastAsia="es-MX"/>
-        </w:rPr>
-        <w:t xml:space="preserve"> incluye los siguientes subsistemas y componentes:</w:t>
-      </w:r>
-    </w:p>
-    <w:p>
-      <w:pPr>
-        <w:widowControl/>
-        <w:spacing w:beforeAutospacing="1" w:afterAutospacing="1" w:line="360" w:lineRule="auto"/>
-        <w:rPr>
-          <w:rFonts w:ascii="Arial" w:hAnsi="Arial" w:cs="Arial"/>
-          <w:snapToGrid/>
-          <w:color w:val="000000"/>
-          <w:sz w:val="24"/>
-          <w:szCs w:val="22"/>
-          <w:lang w:val="es-MX" w:eastAsia="es-MX"/>
-        </w:rPr>
-      </w:pPr>
     </w:p>
     <w:tbl>
       <w:tblPr>
@@ -4433,7 +4618,7 @@
               <w:rPr>
                 <w:rFonts w:ascii="Arial" w:hAnsi="Arial" w:cs="Arial"/>
                 <w:iCs/>
-                <w:sz w:val="24"/>
+                <w:sz w:val="22"/>
                 <w:szCs w:val="22"/>
               </w:rPr>
             </w:pPr>
@@ -4441,10 +4626,10 @@
               <w:rPr>
                 <w:rFonts w:ascii="Arial" w:hAnsi="Arial" w:cs="Arial"/>
                 <w:iCs/>
-                <w:sz w:val="24"/>
+                <w:sz w:val="22"/>
                 <w:szCs w:val="22"/>
               </w:rPr>
-              <w:t>Subsistema</w:t>
+              <w:t>Subsistemas</w:t>
             </w:r>
           </w:p>
         </w:tc>
@@ -4459,7 +4644,7 @@
               <w:rPr>
                 <w:rFonts w:ascii="Arial" w:hAnsi="Arial" w:cs="Arial"/>
                 <w:iCs/>
-                <w:sz w:val="24"/>
+                <w:sz w:val="22"/>
                 <w:szCs w:val="22"/>
               </w:rPr>
             </w:pPr>
@@ -4467,7 +4652,7 @@
               <w:rPr>
                 <w:rFonts w:ascii="Arial" w:hAnsi="Arial" w:cs="Arial"/>
                 <w:iCs/>
-                <w:sz w:val="24"/>
+                <w:sz w:val="22"/>
                 <w:szCs w:val="22"/>
               </w:rPr>
               <w:t>Componentes</w:t>
@@ -4490,7 +4675,7 @@
               <w:rPr>
                 <w:rFonts w:ascii="Arial" w:hAnsi="Arial" w:cs="Arial"/>
                 <w:iCs/>
-                <w:sz w:val="24"/>
+                <w:sz w:val="22"/>
                 <w:szCs w:val="22"/>
               </w:rPr>
             </w:pPr>
@@ -4498,19 +4683,40 @@
               <w:rPr>
                 <w:rFonts w:ascii="Arial" w:hAnsi="Arial" w:cs="Arial"/>
                 <w:iCs/>
-                <w:sz w:val="24"/>
+                <w:sz w:val="22"/>
                 <w:szCs w:val="22"/>
-              </w:rPr>
-              <w:t>Inicio de sesió</w:t>
+                <w:lang w:val="es-MX"/>
+              </w:rPr>
+              <w:t>Inicio</w:t>
             </w:r>
             <w:r>
               <w:rPr>
                 <w:rFonts w:ascii="Arial" w:hAnsi="Arial" w:cs="Arial"/>
                 <w:iCs/>
-                <w:sz w:val="24"/>
+                <w:sz w:val="22"/>
                 <w:szCs w:val="22"/>
               </w:rPr>
-              <w:t>n</w:t>
+              <w:t xml:space="preserve"> de</w:t>
+            </w:r>
+            <w:r>
+              <w:rPr>
+                <w:rFonts w:ascii="Arial" w:hAnsi="Arial" w:cs="Arial"/>
+                <w:iCs/>
+                <w:sz w:val="22"/>
+                <w:szCs w:val="22"/>
+                <w:lang w:val="es-MX"/>
+              </w:rPr>
+              <w:t xml:space="preserve"> </w:t>
+            </w:r>
+            <w:r>
+              <w:rPr>
+                <w:rFonts w:ascii="Arial" w:hAnsi="Arial" w:cs="Arial"/>
+                <w:iCs/>
+                <w:sz w:val="22"/>
+                <w:szCs w:val="22"/>
+                <w:lang w:val="es-MX"/>
+              </w:rPr>
+              <w:t>sesión</w:t>
             </w:r>
           </w:p>
         </w:tc>
@@ -4530,14 +4736,14 @@
               <w:rPr>
                 <w:rFonts w:ascii="Arial" w:hAnsi="Arial" w:cs="Arial"/>
                 <w:iCs/>
-                <w:sz w:val="24"/>
+                <w:sz w:val="22"/>
               </w:rPr>
             </w:pPr>
             <w:r>
               <w:rPr>
                 <w:rFonts w:ascii="Arial" w:hAnsi="Arial" w:cs="Arial"/>
                 <w:iCs/>
-                <w:sz w:val="24"/>
+                <w:sz w:val="22"/>
               </w:rPr>
               <w:t>csSession.php</w:t>
             </w:r>
@@ -4554,14 +4760,14 @@
               <w:rPr>
                 <w:rFonts w:ascii="Arial" w:hAnsi="Arial" w:cs="Arial"/>
                 <w:iCs/>
-                <w:sz w:val="24"/>
+                <w:sz w:val="22"/>
               </w:rPr>
             </w:pPr>
             <w:r>
               <w:rPr>
                 <w:rFonts w:ascii="Arial" w:hAnsi="Arial" w:cs="Arial"/>
                 <w:iCs/>
-                <w:sz w:val="24"/>
+                <w:sz w:val="22"/>
               </w:rPr>
               <w:t>SessionController.php</w:t>
             </w:r>
@@ -4578,14 +4784,14 @@
               <w:rPr>
                 <w:rFonts w:ascii="Arial" w:hAnsi="Arial" w:cs="Arial"/>
                 <w:iCs/>
-                <w:sz w:val="24"/>
+                <w:sz w:val="22"/>
               </w:rPr>
             </w:pPr>
             <w:r>
               <w:rPr>
                 <w:rFonts w:ascii="Arial" w:hAnsi="Arial" w:cs="Arial"/>
                 <w:iCs/>
-                <w:sz w:val="24"/>
+                <w:sz w:val="22"/>
               </w:rPr>
               <w:t>csConexion.php</w:t>
             </w:r>
@@ -4607,7 +4813,7 @@
               <w:rPr>
                 <w:rFonts w:ascii="Arial" w:hAnsi="Arial" w:cs="Arial"/>
                 <w:iCs/>
-                <w:sz w:val="24"/>
+                <w:sz w:val="22"/>
                 <w:szCs w:val="22"/>
               </w:rPr>
             </w:pPr>
@@ -4615,8 +4821,9 @@
               <w:rPr>
                 <w:rFonts w:ascii="Arial" w:hAnsi="Arial" w:cs="Arial"/>
                 <w:iCs/>
-                <w:sz w:val="24"/>
+                <w:sz w:val="22"/>
                 <w:szCs w:val="22"/>
+                <w:lang w:val="es-MX"/>
               </w:rPr>
               <w:t>Registro</w:t>
             </w:r>
@@ -4638,14 +4845,14 @@
               <w:rPr>
                 <w:rFonts w:ascii="Arial" w:hAnsi="Arial" w:cs="Arial"/>
                 <w:iCs/>
-                <w:sz w:val="24"/>
+                <w:sz w:val="22"/>
               </w:rPr>
             </w:pPr>
             <w:r>
               <w:rPr>
                 <w:rFonts w:ascii="Arial" w:hAnsi="Arial" w:cs="Arial"/>
                 <w:iCs/>
-                <w:sz w:val="24"/>
+                <w:sz w:val="22"/>
               </w:rPr>
               <w:t>csUsers.php</w:t>
             </w:r>
@@ -4662,14 +4869,14 @@
               <w:rPr>
                 <w:rFonts w:ascii="Arial" w:hAnsi="Arial" w:cs="Arial"/>
                 <w:iCs/>
-                <w:sz w:val="24"/>
+                <w:sz w:val="22"/>
               </w:rPr>
             </w:pPr>
             <w:r>
               <w:rPr>
                 <w:rFonts w:ascii="Arial" w:hAnsi="Arial" w:cs="Arial"/>
                 <w:iCs/>
-                <w:sz w:val="24"/>
+                <w:sz w:val="22"/>
               </w:rPr>
               <w:t>UsersController.php</w:t>
             </w:r>
@@ -4686,14 +4893,14 @@
               <w:rPr>
                 <w:rFonts w:ascii="Arial" w:hAnsi="Arial" w:cs="Arial"/>
                 <w:iCs/>
-                <w:sz w:val="24"/>
+                <w:sz w:val="22"/>
               </w:rPr>
             </w:pPr>
             <w:r>
               <w:rPr>
                 <w:rFonts w:ascii="Arial" w:hAnsi="Arial" w:cs="Arial"/>
                 <w:iCs/>
-                <w:sz w:val="24"/>
+                <w:sz w:val="22"/>
               </w:rPr>
               <w:t>csConexion.php</w:t>
             </w:r>
@@ -4715,7 +4922,7 @@
               <w:rPr>
                 <w:rFonts w:ascii="Arial" w:hAnsi="Arial" w:cs="Arial"/>
                 <w:iCs/>
-                <w:sz w:val="24"/>
+                <w:sz w:val="22"/>
                 <w:szCs w:val="22"/>
               </w:rPr>
             </w:pPr>
@@ -4723,19 +4930,30 @@
               <w:rPr>
                 <w:rFonts w:ascii="Arial" w:hAnsi="Arial" w:cs="Arial"/>
                 <w:iCs/>
-                <w:sz w:val="24"/>
+                <w:sz w:val="22"/>
                 <w:szCs w:val="22"/>
-              </w:rPr>
-              <w:t>Visualizació</w:t>
+                <w:lang w:val="es-MX"/>
+              </w:rPr>
+              <w:t>Visualización</w:t>
             </w:r>
             <w:r>
               <w:rPr>
                 <w:rFonts w:ascii="Arial" w:hAnsi="Arial" w:cs="Arial"/>
                 <w:iCs/>
-                <w:sz w:val="24"/>
+                <w:sz w:val="22"/>
                 <w:szCs w:val="22"/>
               </w:rPr>
-              <w:t>n del mapa</w:t>
+              <w:t xml:space="preserve"> del</w:t>
+            </w:r>
+            <w:r>
+              <w:rPr>
+                <w:rFonts w:ascii="Arial" w:hAnsi="Arial" w:cs="Arial"/>
+                <w:iCs/>
+                <w:sz w:val="22"/>
+                <w:szCs w:val="22"/>
+                <w:lang w:val="es-MX"/>
+              </w:rPr>
+              <w:t xml:space="preserve"> mapa</w:t>
             </w:r>
           </w:p>
         </w:tc>
@@ -4755,40 +4973,16 @@
               <w:rPr>
                 <w:rFonts w:ascii="Arial" w:hAnsi="Arial" w:cs="Arial"/>
                 <w:iCs/>
-                <w:sz w:val="24"/>
+                <w:sz w:val="22"/>
               </w:rPr>
             </w:pPr>
             <w:r>
               <w:rPr>
                 <w:rFonts w:ascii="Arial" w:hAnsi="Arial" w:cs="Arial"/>
                 <w:iCs/>
-                <w:sz w:val="24"/>
-              </w:rPr>
-              <w:t>content.php</w:t>
-            </w:r>
-          </w:p>
-          <w:p>
-            <w:pPr>
-              <w:pStyle w:val="Prrafodelista"/>
-              <w:numPr>
-                <w:ilvl w:val="0"/>
-                <w:numId w:val="21"/>
-              </w:numPr>
-              <w:spacing w:line="360" w:lineRule="auto"/>
-              <w:jc w:val="both"/>
-              <w:rPr>
-                <w:rFonts w:ascii="Arial" w:hAnsi="Arial" w:cs="Arial"/>
-                <w:iCs/>
-                <w:sz w:val="24"/>
-              </w:rPr>
-            </w:pPr>
-            <w:r>
-              <w:rPr>
-                <w:rFonts w:ascii="Arial" w:hAnsi="Arial" w:cs="Arial"/>
-                <w:iCs/>
-                <w:sz w:val="24"/>
-              </w:rPr>
-              <w:t>mapcontents.js</w:t>
+                <w:sz w:val="22"/>
+              </w:rPr>
+              <w:t>Todos los componentes</w:t>
             </w:r>
           </w:p>
         </w:tc>
@@ -4802,6 +4996,7 @@
           <w:rFonts w:ascii="Arial" w:hAnsi="Arial"/>
           <w:snapToGrid/>
           <w:color w:val="000000"/>
+          <w:sz w:val="22"/>
           <w:szCs w:val="22"/>
           <w:lang w:val="es-MX" w:eastAsia="es-MX"/>
         </w:rPr>
@@ -4812,6 +5007,7 @@
           <w:rFonts w:ascii="Arial" w:hAnsi="Arial"/>
           <w:snapToGrid/>
           <w:color w:val="000000"/>
+          <w:sz w:val="22"/>
           <w:szCs w:val="22"/>
           <w:lang w:val="es-MX" w:eastAsia="es-MX"/>
         </w:rPr>
@@ -4827,7 +5023,7 @@
           <w:rFonts w:ascii="Arial" w:hAnsi="Arial" w:cs="Arial"/>
           <w:snapToGrid/>
           <w:color w:val="000000"/>
-          <w:sz w:val="24"/>
+          <w:sz w:val="22"/>
           <w:szCs w:val="22"/>
           <w:lang w:val="es-MX" w:eastAsia="es-MX"/>
         </w:rPr>
@@ -4837,33 +5033,11 @@
           <w:rFonts w:ascii="Arial" w:hAnsi="Arial" w:cs="Arial"/>
           <w:snapToGrid/>
           <w:color w:val="000000"/>
-          <w:sz w:val="24"/>
+          <w:sz w:val="22"/>
           <w:szCs w:val="22"/>
           <w:lang w:val="es-MX" w:eastAsia="es-MX"/>
         </w:rPr>
-        <w:t>La segunda generación</w:t>
-      </w:r>
-      <w:r>
-        <w:rPr>
-          <w:rFonts w:ascii="Arial" w:hAnsi="Arial" w:cs="Arial"/>
-          <w:snapToGrid/>
-          <w:color w:val="000000"/>
-          <w:sz w:val="24"/>
-          <w:szCs w:val="22"/>
-          <w:lang w:val="es-MX" w:eastAsia="es-MX"/>
-        </w:rPr>
-        <w:t xml:space="preserve"> del plan de </w:t>
-      </w:r>
-      <w:r>
-        <w:rPr>
-          <w:rFonts w:ascii="Arial" w:hAnsi="Arial" w:cs="Arial"/>
-          <w:snapToGrid/>
-          <w:color w:val="000000"/>
-          <w:sz w:val="24"/>
-          <w:szCs w:val="22"/>
-          <w:lang w:val="es-MX" w:eastAsia="es-MX"/>
-        </w:rPr>
-        <w:t xml:space="preserve"> integración permitirá la siguiente funcionalidad básica:</w:t>
+        <w:t>La segunda generación integración permitirá la siguiente funcionalidad básica:</w:t>
       </w:r>
     </w:p>
     <w:p>
@@ -4877,7 +5051,7 @@
         <w:rPr>
           <w:rFonts w:ascii="Arial" w:hAnsi="Arial" w:cs="Arial"/>
           <w:color w:val="000000"/>
-          <w:sz w:val="24"/>
+          <w:sz w:val="22"/>
           <w:lang w:val="es-MX" w:eastAsia="es-MX"/>
         </w:rPr>
       </w:pPr>
@@ -4886,16 +5060,26 @@
           <w:rFonts w:ascii="Arial" w:hAnsi="Arial" w:cs="Arial"/>
           <w:b/>
           <w:color w:val="000000"/>
-          <w:sz w:val="24"/>
+          <w:sz w:val="22"/>
           <w:lang w:val="es-MX" w:eastAsia="es-MX"/>
         </w:rPr>
-        <w:t>Consultar clima caso de uso</w:t>
+        <w:t>Consultar clima</w:t>
       </w:r>
       <w:r>
         <w:rPr>
           <w:rFonts w:ascii="Arial" w:hAnsi="Arial" w:cs="Arial"/>
+          <w:b/>
           <w:color w:val="000000"/>
-          <w:sz w:val="24"/>
+          <w:sz w:val="22"/>
+          <w:lang w:val="es-MX" w:eastAsia="es-MX"/>
+        </w:rPr>
+        <w:t xml:space="preserve"> caso de uso</w:t>
+      </w:r>
+      <w:r>
+        <w:rPr>
+          <w:rFonts w:ascii="Arial" w:hAnsi="Arial" w:cs="Arial"/>
+          <w:color w:val="000000"/>
+          <w:sz w:val="22"/>
           <w:lang w:val="es-MX" w:eastAsia="es-MX"/>
         </w:rPr>
         <w:t>: el usuario podrá consultar los datos climáticos de acorde a la ubicación que desee.</w:t>
@@ -4912,7 +5096,7 @@
         <w:rPr>
           <w:rFonts w:ascii="Arial" w:hAnsi="Arial" w:cs="Arial"/>
           <w:color w:val="000000"/>
-          <w:sz w:val="24"/>
+          <w:sz w:val="22"/>
           <w:lang w:val="es-MX" w:eastAsia="es-MX"/>
         </w:rPr>
       </w:pPr>
@@ -4921,23 +5105,57 @@
           <w:rFonts w:ascii="Arial" w:hAnsi="Arial" w:cs="Arial"/>
           <w:b/>
           <w:color w:val="000000"/>
-          <w:sz w:val="24"/>
+          <w:sz w:val="22"/>
           <w:lang w:val="es-MX" w:eastAsia="es-MX"/>
         </w:rPr>
-        <w:lastRenderedPageBreak/>
-        <w:t>Consulta de suelo caso de uso</w:t>
+        <w:t>Consulta de suelo</w:t>
       </w:r>
       <w:r>
         <w:rPr>
           <w:rFonts w:ascii="Arial" w:hAnsi="Arial" w:cs="Arial"/>
+          <w:b/>
           <w:color w:val="000000"/>
-          <w:sz w:val="24"/>
+          <w:sz w:val="22"/>
           <w:lang w:val="es-MX" w:eastAsia="es-MX"/>
         </w:rPr>
-        <w:t>: el usuario podrá consultar la información del tipo de suelo de una ubicación especifica a la cual el este selesccionando</w:t>
+        <w:t xml:space="preserve"> caso de uso</w:t>
       </w:r>
-      <w:bookmarkStart w:id="7" w:name="_GoBack"/>
-      <w:bookmarkEnd w:id="7"/>
+      <w:r>
+        <w:rPr>
+          <w:rFonts w:ascii="Arial" w:hAnsi="Arial" w:cs="Arial"/>
+          <w:color w:val="000000"/>
+          <w:sz w:val="22"/>
+          <w:lang w:val="es-MX" w:eastAsia="es-MX"/>
+        </w:rPr>
+        <w:t xml:space="preserve">: el usuario podrá consultar la información del tipo de suelo de una ubicación </w:t>
+      </w:r>
+      <w:r>
+        <w:rPr>
+          <w:rFonts w:ascii="Arial" w:hAnsi="Arial" w:cs="Arial"/>
+          <w:color w:val="000000"/>
+          <w:sz w:val="22"/>
+          <w:lang w:val="es-MX" w:eastAsia="es-MX"/>
+        </w:rPr>
+        <w:t>específica</w:t>
+      </w:r>
+      <w:r>
+        <w:rPr>
+          <w:rFonts w:ascii="Arial" w:hAnsi="Arial" w:cs="Arial"/>
+          <w:color w:val="000000"/>
+          <w:sz w:val="22"/>
+          <w:lang w:val="es-MX" w:eastAsia="es-MX"/>
+        </w:rPr>
+        <w:t xml:space="preserve"> a la cual el este </w:t>
+      </w:r>
+      <w:r>
+        <w:rPr>
+          <w:rFonts w:ascii="Arial" w:hAnsi="Arial" w:cs="Arial"/>
+          <w:color w:val="000000"/>
+          <w:sz w:val="22"/>
+          <w:lang w:val="es-MX" w:eastAsia="es-MX"/>
+        </w:rPr>
+        <w:t>seleccionando</w:t>
+      </w:r>
     </w:p>
     <w:p>
       <w:pPr>
@@ -4947,7 +5165,7 @@
           <w:rFonts w:ascii="Arial" w:hAnsi="Arial" w:cs="Arial"/>
           <w:snapToGrid/>
           <w:color w:val="000000"/>
-          <w:sz w:val="24"/>
+          <w:sz w:val="22"/>
           <w:szCs w:val="22"/>
           <w:lang w:val="es-MX" w:eastAsia="es-MX"/>
         </w:rPr>
@@ -4957,7 +5175,7 @@
           <w:rFonts w:ascii="Arial" w:hAnsi="Arial" w:cs="Arial"/>
           <w:snapToGrid/>
           <w:color w:val="000000"/>
-          <w:sz w:val="24"/>
+          <w:sz w:val="22"/>
           <w:szCs w:val="22"/>
           <w:lang w:val="es-MX" w:eastAsia="es-MX"/>
         </w:rPr>
@@ -4972,7 +5190,7 @@
           <w:rFonts w:ascii="Arial" w:hAnsi="Arial" w:cs="Arial"/>
           <w:snapToGrid/>
           <w:color w:val="000000"/>
-          <w:sz w:val="24"/>
+          <w:sz w:val="22"/>
           <w:szCs w:val="22"/>
           <w:lang w:val="es-MX" w:eastAsia="es-MX"/>
         </w:rPr>
@@ -5004,7 +5222,7 @@
               <w:rPr>
                 <w:rFonts w:ascii="Arial" w:hAnsi="Arial" w:cs="Arial"/>
                 <w:iCs/>
-                <w:sz w:val="28"/>
+                <w:sz w:val="24"/>
                 <w:szCs w:val="24"/>
               </w:rPr>
             </w:pPr>
@@ -5012,10 +5230,10 @@
               <w:rPr>
                 <w:rFonts w:ascii="Arial" w:hAnsi="Arial" w:cs="Arial"/>
                 <w:iCs/>
-                <w:sz w:val="28"/>
+                <w:sz w:val="24"/>
                 <w:szCs w:val="24"/>
               </w:rPr>
-              <w:t>Subsistema</w:t>
+              <w:t>Subsistemas</w:t>
             </w:r>
           </w:p>
         </w:tc>
@@ -5030,7 +5248,7 @@
               <w:rPr>
                 <w:rFonts w:ascii="Arial" w:hAnsi="Arial" w:cs="Arial"/>
                 <w:iCs/>
-                <w:sz w:val="28"/>
+                <w:sz w:val="24"/>
                 <w:szCs w:val="24"/>
               </w:rPr>
             </w:pPr>
@@ -5038,7 +5256,7 @@
               <w:rPr>
                 <w:rFonts w:ascii="Arial" w:hAnsi="Arial" w:cs="Arial"/>
                 <w:iCs/>
-                <w:sz w:val="28"/>
+                <w:sz w:val="24"/>
                 <w:szCs w:val="24"/>
               </w:rPr>
               <w:t>Componentes</w:t>
@@ -5061,7 +5279,7 @@
               <w:rPr>
                 <w:rFonts w:ascii="Arial" w:hAnsi="Arial" w:cs="Arial"/>
                 <w:iCs/>
-                <w:sz w:val="28"/>
+                <w:sz w:val="24"/>
                 <w:szCs w:val="24"/>
               </w:rPr>
             </w:pPr>
@@ -5069,10 +5287,31 @@
               <w:rPr>
                 <w:rFonts w:ascii="Arial" w:hAnsi="Arial" w:cs="Arial"/>
                 <w:iCs/>
-                <w:sz w:val="28"/>
+                <w:sz w:val="24"/>
                 <w:szCs w:val="24"/>
-              </w:rPr>
-              <w:t>Consulta de clima</w:t>
+                <w:lang w:val="es-MX"/>
+              </w:rPr>
+              <w:lastRenderedPageBreak/>
+              <w:t>Consulta</w:t>
+            </w:r>
+            <w:r>
+              <w:rPr>
+                <w:rFonts w:ascii="Arial" w:hAnsi="Arial" w:cs="Arial"/>
+                <w:iCs/>
+                <w:sz w:val="24"/>
+                <w:szCs w:val="24"/>
+              </w:rPr>
+              <w:t xml:space="preserve"> de</w:t>
+            </w:r>
+            <w:r>
+              <w:rPr>
+                <w:rFonts w:ascii="Arial" w:hAnsi="Arial" w:cs="Arial"/>
+                <w:iCs/>
+                <w:sz w:val="24"/>
+                <w:szCs w:val="24"/>
+                <w:lang w:val="es-MX"/>
+              </w:rPr>
+              <w:t xml:space="preserve"> clima</w:t>
             </w:r>
           </w:p>
         </w:tc>
@@ -5091,7 +5330,7 @@
               <w:rPr>
                 <w:rFonts w:ascii="Arial" w:hAnsi="Arial" w:cs="Arial"/>
                 <w:iCs/>
-                <w:sz w:val="28"/>
+                <w:sz w:val="24"/>
                 <w:szCs w:val="24"/>
               </w:rPr>
             </w:pPr>
@@ -5099,110 +5338,10 @@
               <w:rPr>
                 <w:rFonts w:ascii="Arial" w:hAnsi="Arial" w:cs="Arial"/>
                 <w:iCs/>
-                <w:sz w:val="28"/>
+                <w:sz w:val="24"/>
                 <w:szCs w:val="24"/>
               </w:rPr>
-              <w:t>Content.php</w:t>
-            </w:r>
-          </w:p>
-          <w:p>
-            <w:pPr>
-              <w:pStyle w:val="Prrafodelista"/>
-              <w:numPr>
-                <w:ilvl w:val="0"/>
-                <w:numId w:val="23"/>
-              </w:numPr>
-              <w:spacing w:line="360" w:lineRule="auto"/>
-              <w:rPr>
-                <w:rFonts w:ascii="Arial" w:hAnsi="Arial" w:cs="Arial"/>
-                <w:iCs/>
-                <w:sz w:val="28"/>
-                <w:szCs w:val="24"/>
-              </w:rPr>
-            </w:pPr>
-            <w:r>
-              <w:rPr>
-                <w:rFonts w:ascii="Arial" w:hAnsi="Arial" w:cs="Arial"/>
-                <w:iCs/>
-                <w:sz w:val="28"/>
-                <w:szCs w:val="24"/>
-              </w:rPr>
-              <w:t>Mapcontents.js</w:t>
-            </w:r>
-          </w:p>
-          <w:p>
-            <w:pPr>
-              <w:pStyle w:val="Prrafodelista"/>
-              <w:numPr>
-                <w:ilvl w:val="0"/>
-                <w:numId w:val="23"/>
-              </w:numPr>
-              <w:spacing w:line="360" w:lineRule="auto"/>
-              <w:rPr>
-                <w:rFonts w:ascii="Arial" w:hAnsi="Arial" w:cs="Arial"/>
-                <w:iCs/>
-                <w:sz w:val="28"/>
-                <w:szCs w:val="24"/>
-              </w:rPr>
-            </w:pPr>
-            <w:r>
-              <w:rPr>
-                <w:rFonts w:ascii="Arial" w:hAnsi="Arial" w:cs="Arial"/>
-                <w:iCs/>
-                <w:sz w:val="28"/>
-                <w:szCs w:val="24"/>
-              </w:rPr>
-              <w:t>setIcons.js</w:t>
-            </w:r>
-          </w:p>
-          <w:p>
-            <w:pPr>
-              <w:pStyle w:val="Prrafodelista"/>
-              <w:numPr>
-                <w:ilvl w:val="0"/>
-                <w:numId w:val="23"/>
-              </w:numPr>
-              <w:spacing w:line="360" w:lineRule="auto"/>
-              <w:rPr>
-                <w:rFonts w:ascii="Arial" w:hAnsi="Arial" w:cs="Arial"/>
-                <w:iCs/>
-                <w:sz w:val="28"/>
-                <w:szCs w:val="24"/>
-              </w:rPr>
-            </w:pPr>
-            <w:r>
-              <w:rPr>
-                <w:rFonts w:ascii="Arial" w:hAnsi="Arial" w:cs="Arial"/>
-                <w:iCs/>
-                <w:sz w:val="28"/>
-                <w:szCs w:val="24"/>
-              </w:rPr>
-              <w:t>insertData.php</w:t>
-            </w:r>
-          </w:p>
-          <w:p>
-            <w:pPr>
-              <w:pStyle w:val="Prrafodelista"/>
-              <w:numPr>
-                <w:ilvl w:val="0"/>
-                <w:numId w:val="23"/>
-              </w:numPr>
-              <w:spacing w:line="360" w:lineRule="auto"/>
-              <w:rPr>
-                <w:rFonts w:ascii="Arial" w:hAnsi="Arial" w:cs="Arial"/>
-                <w:iCs/>
-                <w:sz w:val="28"/>
-                <w:szCs w:val="24"/>
-              </w:rPr>
-            </w:pPr>
-            <w:r>
-              <w:rPr>
-                <w:rFonts w:ascii="Arial" w:hAnsi="Arial" w:cs="Arial"/>
-                <w:iCs/>
-                <w:sz w:val="28"/>
-                <w:szCs w:val="24"/>
-              </w:rPr>
-              <w:t>insertAlture.php</w:t>
+              <w:t>Todos los componentes</w:t>
             </w:r>
           </w:p>
         </w:tc>
@@ -5222,20 +5361,57 @@
               <w:rPr>
                 <w:rFonts w:ascii="Arial" w:hAnsi="Arial" w:cs="Arial"/>
                 <w:iCs/>
-                <w:sz w:val="28"/>
+                <w:sz w:val="24"/>
+                <w:szCs w:val="24"/>
+              </w:rPr>
+            </w:pPr>
+            <w:r>
+              <w:rPr>
+                <w:rFonts w:ascii="Arial" w:hAnsi="Arial" w:cs="Arial"/>
+                <w:iCs/>
+                <w:sz w:val="24"/>
                 <w:szCs w:val="24"/>
                 <w:lang w:val="es-MX"/>
               </w:rPr>
-            </w:pPr>
+              <w:t>Consulta</w:t>
+            </w:r>
             <w:r>
               <w:rPr>
                 <w:rFonts w:ascii="Arial" w:hAnsi="Arial" w:cs="Arial"/>
                 <w:iCs/>
-                <w:sz w:val="28"/>
+                <w:sz w:val="24"/>
+                <w:szCs w:val="24"/>
+              </w:rPr>
+              <w:t xml:space="preserve"> de</w:t>
+            </w:r>
+            <w:r>
+              <w:rPr>
+                <w:rFonts w:ascii="Arial" w:hAnsi="Arial" w:cs="Arial"/>
+                <w:iCs/>
+                <w:sz w:val="24"/>
                 <w:szCs w:val="24"/>
                 <w:lang w:val="es-MX"/>
               </w:rPr>
-              <w:t>Consulta de tipo de suelo</w:t>
+              <w:t xml:space="preserve"> tipo</w:t>
+            </w:r>
+            <w:r>
+              <w:rPr>
+                <w:rFonts w:ascii="Arial" w:hAnsi="Arial" w:cs="Arial"/>
+                <w:iCs/>
+                <w:sz w:val="24"/>
+                <w:szCs w:val="24"/>
+              </w:rPr>
+              <w:t xml:space="preserve"> de</w:t>
+            </w:r>
+            <w:r>
+              <w:rPr>
+                <w:rFonts w:ascii="Arial" w:hAnsi="Arial" w:cs="Arial"/>
+                <w:iCs/>
+                <w:sz w:val="24"/>
+                <w:szCs w:val="24"/>
+                <w:lang w:val="es-MX"/>
+              </w:rPr>
+              <w:t xml:space="preserve"> suelo</w:t>
             </w:r>
           </w:p>
         </w:tc>
@@ -5254,7 +5430,7 @@
               <w:rPr>
                 <w:rFonts w:ascii="Arial" w:hAnsi="Arial" w:cs="Arial"/>
                 <w:iCs/>
-                <w:sz w:val="28"/>
+                <w:sz w:val="24"/>
                 <w:szCs w:val="24"/>
               </w:rPr>
             </w:pPr>
@@ -5262,110 +5438,10 @@
               <w:rPr>
                 <w:rFonts w:ascii="Arial" w:hAnsi="Arial" w:cs="Arial"/>
                 <w:iCs/>
-                <w:sz w:val="28"/>
+                <w:sz w:val="24"/>
                 <w:szCs w:val="24"/>
               </w:rPr>
               <w:t>Content.php</w:t>
-            </w:r>
-          </w:p>
-          <w:p>
-            <w:pPr>
-              <w:pStyle w:val="Prrafodelista"/>
-              <w:numPr>
-                <w:ilvl w:val="0"/>
-                <w:numId w:val="23"/>
-              </w:numPr>
-              <w:spacing w:line="360" w:lineRule="auto"/>
-              <w:rPr>
-                <w:rFonts w:ascii="Arial" w:hAnsi="Arial" w:cs="Arial"/>
-                <w:iCs/>
-                <w:sz w:val="28"/>
-                <w:szCs w:val="24"/>
-              </w:rPr>
-            </w:pPr>
-            <w:r>
-              <w:rPr>
-                <w:rFonts w:ascii="Arial" w:hAnsi="Arial" w:cs="Arial"/>
-                <w:iCs/>
-                <w:sz w:val="28"/>
-                <w:szCs w:val="24"/>
-              </w:rPr>
-              <w:t>Mapcontents.js</w:t>
-            </w:r>
-          </w:p>
-          <w:p>
-            <w:pPr>
-              <w:pStyle w:val="Prrafodelista"/>
-              <w:numPr>
-                <w:ilvl w:val="0"/>
-                <w:numId w:val="23"/>
-              </w:numPr>
-              <w:spacing w:line="360" w:lineRule="auto"/>
-              <w:rPr>
-                <w:rFonts w:ascii="Arial" w:hAnsi="Arial" w:cs="Arial"/>
-                <w:iCs/>
-                <w:sz w:val="28"/>
-                <w:szCs w:val="24"/>
-              </w:rPr>
-            </w:pPr>
-            <w:r>
-              <w:rPr>
-                <w:rFonts w:ascii="Arial" w:hAnsi="Arial" w:cs="Arial"/>
-                <w:iCs/>
-                <w:sz w:val="28"/>
-                <w:szCs w:val="24"/>
-              </w:rPr>
-              <w:t>setIcons.js</w:t>
-            </w:r>
-          </w:p>
-          <w:p>
-            <w:pPr>
-              <w:pStyle w:val="Prrafodelista"/>
-              <w:numPr>
-                <w:ilvl w:val="0"/>
-                <w:numId w:val="23"/>
-              </w:numPr>
-              <w:spacing w:line="360" w:lineRule="auto"/>
-              <w:rPr>
-                <w:rFonts w:ascii="Arial" w:hAnsi="Arial" w:cs="Arial"/>
-                <w:iCs/>
-                <w:sz w:val="28"/>
-                <w:szCs w:val="24"/>
-              </w:rPr>
-            </w:pPr>
-            <w:r>
-              <w:rPr>
-                <w:rFonts w:ascii="Arial" w:hAnsi="Arial" w:cs="Arial"/>
-                <w:iCs/>
-                <w:sz w:val="28"/>
-                <w:szCs w:val="24"/>
-              </w:rPr>
-              <w:t>insertData.php</w:t>
-            </w:r>
-          </w:p>
-          <w:p>
-            <w:pPr>
-              <w:pStyle w:val="Prrafodelista"/>
-              <w:numPr>
-                <w:ilvl w:val="0"/>
-                <w:numId w:val="23"/>
-              </w:numPr>
-              <w:spacing w:line="360" w:lineRule="auto"/>
-              <w:rPr>
-                <w:rFonts w:ascii="Arial" w:hAnsi="Arial" w:cs="Arial"/>
-                <w:iCs/>
-                <w:sz w:val="28"/>
-                <w:szCs w:val="24"/>
-              </w:rPr>
-            </w:pPr>
-            <w:r>
-              <w:rPr>
-                <w:rFonts w:ascii="Arial" w:hAnsi="Arial" w:cs="Arial"/>
-                <w:iCs/>
-                <w:sz w:val="28"/>
-                <w:szCs w:val="24"/>
-              </w:rPr>
-              <w:t>insertAlture.php</w:t>
             </w:r>
           </w:p>
         </w:tc>
@@ -5379,7 +5455,7 @@
           <w:rFonts w:ascii="Arial" w:hAnsi="Arial" w:cs="Arial"/>
           <w:snapToGrid/>
           <w:color w:val="000000"/>
-          <w:sz w:val="24"/>
+          <w:sz w:val="22"/>
           <w:szCs w:val="22"/>
           <w:lang w:val="es-MX" w:eastAsia="es-MX"/>
         </w:rPr>
@@ -5393,7 +5469,7 @@
           <w:rFonts w:ascii="Arial" w:hAnsi="Arial" w:cs="Arial"/>
           <w:snapToGrid/>
           <w:color w:val="000000"/>
-          <w:sz w:val="24"/>
+          <w:sz w:val="22"/>
           <w:szCs w:val="22"/>
           <w:lang w:val="es-MX" w:eastAsia="es-MX"/>
         </w:rPr>
@@ -10047,6 +10123,7 @@
   <w:style w:type="character" w:default="1" w:styleId="Fuentedeprrafopredeter">
     <w:name w:val="Default Paragraph Font"/>
     <w:uiPriority w:val="1"/>
+    <w:semiHidden/>
     <w:unhideWhenUsed/>
   </w:style>
   <w:style w:type="table" w:default="1" w:styleId="Tablanormal">
@@ -11427,19 +11504,17 @@
   </w:font>
   <w:font w:name="Open Sans">
     <w:altName w:val="Arial"/>
-    <w:panose1 w:val="020B0606030504020204"/>
     <w:charset w:val="00"/>
     <w:family w:val="swiss"/>
     <w:pitch w:val="variable"/>
-    <w:sig w:usb0="E00002EF" w:usb1="4000205B" w:usb2="00000028" w:usb3="00000000" w:csb0="0000019F" w:csb1="00000000"/>
+    <w:sig w:usb0="00000001" w:usb1="4000205B" w:usb2="00000028" w:usb3="00000000" w:csb0="0000019F" w:csb1="00000000"/>
   </w:font>
   <w:font w:name="Open Sans Light">
     <w:altName w:val="Segoe UI Semilight"/>
-    <w:panose1 w:val="020B0306030504020204"/>
     <w:charset w:val="00"/>
     <w:family w:val="swiss"/>
     <w:pitch w:val="variable"/>
-    <w:sig w:usb0="E00002EF" w:usb1="4000205B" w:usb2="00000028" w:usb3="00000000" w:csb0="0000019F" w:csb1="00000000"/>
+    <w:sig w:usb0="00000001" w:usb1="4000205B" w:usb2="00000028" w:usb3="00000000" w:csb0="0000019F" w:csb1="00000000"/>
   </w:font>
   <w:font w:name="Frutiger 65 Bold">
     <w:altName w:val="Segoe UI Semibold"/>
@@ -11474,12 +11549,13 @@
   </w:compat>
   <w:rsids>
     <w:rsidRoot w:val="00A57CC8"/>
+    <w:rsid w:val="00177030"/>
     <w:rsid w:val="0021459C"/>
-    <w:rsid w:val="00451185"/>
     <w:rsid w:val="004D6377"/>
-    <w:rsid w:val="008332C5"/>
+    <w:rsid w:val="005E4D64"/>
     <w:rsid w:val="00A57CC8"/>
     <w:rsid w:val="00AF319B"/>
+    <w:rsid w:val="00BF60C4"/>
     <w:rsid w:val="00CE2BBA"/>
   </w:rsids>
   <m:mathPr>
@@ -12201,7 +12277,7 @@
 </file>
 
 <file path=customXml/itemProps1.xml><?xml version="1.0" encoding="utf-8"?>
-<ds:datastoreItem xmlns:ds="http://schemas.openxmlformats.org/officeDocument/2006/customXml" ds:itemID="{AA7CDA10-FDDF-4E4D-9777-DE4B4E1A1E29}">
+<ds:datastoreItem xmlns:ds="http://schemas.openxmlformats.org/officeDocument/2006/customXml" ds:itemID="{34BE9964-A267-478E-9A20-1D1E3F6FA26A}">
   <ds:schemaRefs>
     <ds:schemaRef ds:uri="http://schemas.openxmlformats.org/officeDocument/2006/bibliography"/>
   </ds:schemaRefs>

</xml_diff>